<commit_message>
Update Model en clinet
</commit_message>
<xml_diff>
--- a/Documentatie_AMULET 0.2.docx
+++ b/Documentatie_AMULET 0.2.docx
@@ -1,6 +1,6 @@
 
 <file path=word/document.xml><?xml version="1.0" encoding="utf-8"?>
-<w:document xmlns:wpc="http://schemas.microsoft.com/office/word/2010/wordprocessingCanvas" xmlns:mc="http://schemas.openxmlformats.org/markup-compatibility/2006" xmlns:o="urn:schemas-microsoft-com:office:office" xmlns:r="http://schemas.openxmlformats.org/officeDocument/2006/relationships" xmlns:m="http://schemas.openxmlformats.org/officeDocument/2006/math" xmlns:v="urn:schemas-microsoft-com:vml" xmlns:wp14="http://schemas.microsoft.com/office/word/2010/wordprocessingDrawing" xmlns:wp="http://schemas.openxmlformats.org/drawingml/2006/wordprocessingDrawing" xmlns:w10="urn:schemas-microsoft-com:office:word" xmlns:w="http://schemas.openxmlformats.org/wordprocessingml/2006/main" xmlns:w14="http://schemas.microsoft.com/office/word/2010/wordml" xmlns:wpg="http://schemas.microsoft.com/office/word/2010/wordprocessingGroup" xmlns:wpi="http://schemas.microsoft.com/office/word/2010/wordprocessingInk" xmlns:wne="http://schemas.microsoft.com/office/word/2006/wordml" xmlns:wps="http://schemas.microsoft.com/office/word/2010/wordprocessingShape" mc:Ignorable="w14 wp14">
+<w:document xmlns:wpc="http://schemas.microsoft.com/office/word/2010/wordprocessingCanvas" xmlns:mc="http://schemas.openxmlformats.org/markup-compatibility/2006" xmlns:o="urn:schemas-microsoft-com:office:office" xmlns:r="http://schemas.openxmlformats.org/officeDocument/2006/relationships" xmlns:m="http://schemas.openxmlformats.org/officeDocument/2006/math" xmlns:v="urn:schemas-microsoft-com:vml" xmlns:wp14="http://schemas.microsoft.com/office/word/2010/wordprocessingDrawing" xmlns:wp="http://schemas.openxmlformats.org/drawingml/2006/wordprocessingDrawing" xmlns:w10="urn:schemas-microsoft-com:office:word" xmlns:w="http://schemas.openxmlformats.org/wordprocessingml/2006/main" xmlns:w14="http://schemas.microsoft.com/office/word/2010/wordml" xmlns:w15="http://schemas.microsoft.com/office/word/2012/wordml" xmlns:wpg="http://schemas.microsoft.com/office/word/2010/wordprocessingGroup" xmlns:wpi="http://schemas.microsoft.com/office/word/2010/wordprocessingInk" xmlns:wne="http://schemas.microsoft.com/office/word/2006/wordml" xmlns:wps="http://schemas.microsoft.com/office/word/2010/wordprocessingShape" mc:Ignorable="w14 w15 wp14">
   <w:body>
     <w:p>
       <w:pPr>
@@ -110,51 +110,25 @@
       <w:r>
         <w:t xml:space="preserve">Aanpassingen kunnen ondervermelding van het pagina nummer en de titel verstuurd worden naar </w:t>
       </w:r>
-      <w:r>
-        <w:fldChar w:fldCharType="begin"/>
-      </w:r>
-      <w:r>
-        <w:instrText xml:space="preserve"> HYPERLINK "mailto:s.m.braams@student.utwente.nl" \h </w:instrText>
-      </w:r>
-      <w:r>
-        <w:fldChar w:fldCharType="separate"/>
-      </w:r>
-      <w:r>
-        <w:rPr>
-          <w:rStyle w:val="InternetLink"/>
-        </w:rPr>
-        <w:t>s.m.braams@student.utwente.nl</w:t>
-      </w:r>
-      <w:r>
-        <w:rPr>
-          <w:rStyle w:val="InternetLink"/>
-        </w:rPr>
-        <w:fldChar w:fldCharType="end"/>
-      </w:r>
+      <w:hyperlink r:id="rId8">
+        <w:r>
+          <w:rPr>
+            <w:rStyle w:val="InternetLink"/>
+          </w:rPr>
+          <w:t>s.m.braams@student.utwente.nl</w:t>
+        </w:r>
+      </w:hyperlink>
       <w:r>
         <w:t xml:space="preserve"> of </w:t>
       </w:r>
-      <w:r>
-        <w:fldChar w:fldCharType="begin"/>
-      </w:r>
-      <w:r>
-        <w:instrText xml:space="preserve"> HYPERLINK "mailto:p.w.beers@student.utwente.nl" \h </w:instrText>
-      </w:r>
-      <w:r>
-        <w:fldChar w:fldCharType="separate"/>
-      </w:r>
-      <w:r>
-        <w:rPr>
-          <w:rStyle w:val="InternetLink"/>
-        </w:rPr>
-        <w:t>p.w.beers@student.utwente.nl</w:t>
-      </w:r>
-      <w:r>
-        <w:rPr>
-          <w:rStyle w:val="InternetLink"/>
-        </w:rPr>
-        <w:fldChar w:fldCharType="end"/>
-      </w:r>
+      <w:hyperlink r:id="rId9">
+        <w:r>
+          <w:rPr>
+            <w:rStyle w:val="InternetLink"/>
+          </w:rPr>
+          <w:t>p.w.beers@student.utwente.nl</w:t>
+        </w:r>
+      </w:hyperlink>
       <w:r>
         <w:t xml:space="preserve"> .</w:t>
       </w:r>
@@ -1105,17 +1079,8 @@
                 <w:color w:val="5A5C5E"/>
                 <w:lang w:val="en-US"/>
               </w:rPr>
-              <w:t xml:space="preserve">GAME </w:t>
-            </w:r>
-            <w:proofErr w:type="spellStart"/>
-            <w:r>
-              <w:rPr>
-                <w:color w:val="5A5C5E"/>
-                <w:lang w:val="en-US"/>
-              </w:rPr>
-              <w:t>Player_Gerrit</w:t>
-            </w:r>
-            <w:proofErr w:type="spellEnd"/>
+              <w:t>GAME Player_Gerrit</w:t>
+            </w:r>
           </w:p>
         </w:tc>
       </w:tr>
@@ -1203,7 +1168,12 @@
         </w:numPr>
       </w:pPr>
       <w:r>
-        <w:t xml:space="preserve">Als de move geldig is dat stuurt de Server naar beide spelers het commando </w:t>
+        <w:t>Als de move geldig is dan</w:t>
+      </w:r>
+      <w:bookmarkStart w:id="4" w:name="_GoBack"/>
+      <w:bookmarkEnd w:id="4"/>
+      <w:r>
+        <w:t xml:space="preserve"> stuurt de Server naar beide spelers het commando </w:t>
       </w:r>
       <w:r>
         <w:rPr>
@@ -2120,12 +2090,12 @@
         <w:pStyle w:val="Heading1"/>
         <w:pageBreakBefore/>
       </w:pPr>
-      <w:bookmarkStart w:id="4" w:name="_Toc408835604"/>
+      <w:bookmarkStart w:id="5" w:name="_Toc408835604"/>
       <w:r>
         <w:lastRenderedPageBreak/>
         <w:t>Error &amp; Debug</w:t>
       </w:r>
-      <w:bookmarkEnd w:id="4"/>
+      <w:bookmarkEnd w:id="5"/>
     </w:p>
     <w:p>
       <w:pPr>
@@ -2601,8 +2571,8 @@
           <w:sz w:val="40"/>
         </w:rPr>
       </w:pPr>
-      <w:bookmarkStart w:id="5" w:name="_Toc408835605"/>
-      <w:bookmarkEnd w:id="5"/>
+      <w:bookmarkStart w:id="6" w:name="_Toc408835605"/>
+      <w:bookmarkEnd w:id="6"/>
       <w:r>
         <w:rPr>
           <w:color w:val="00000A"/>
@@ -2616,8 +2586,8 @@
       <w:pPr>
         <w:pStyle w:val="Heading2"/>
       </w:pPr>
-      <w:bookmarkStart w:id="6" w:name="_Toc408835606"/>
-      <w:bookmarkEnd w:id="6"/>
+      <w:bookmarkStart w:id="7" w:name="_Toc408835606"/>
+      <w:bookmarkEnd w:id="7"/>
       <w:r>
         <w:t>Leaderboard</w:t>
       </w:r>
@@ -2698,10 +2668,10 @@
         <w:tblLook w:val="04A0" w:firstRow="1" w:lastRow="0" w:firstColumn="1" w:lastColumn="0" w:noHBand="0" w:noVBand="1"/>
       </w:tblPr>
       <w:tblGrid>
-        <w:gridCol w:w="2265"/>
-        <w:gridCol w:w="2266"/>
-        <w:gridCol w:w="2491"/>
-        <w:gridCol w:w="2266"/>
+        <w:gridCol w:w="2248"/>
+        <w:gridCol w:w="2248"/>
+        <w:gridCol w:w="2544"/>
+        <w:gridCol w:w="2248"/>
       </w:tblGrid>
       <w:tr>
         <w:tc>
@@ -2887,99 +2857,8 @@
           <w:sz w:val="20"/>
           <w:lang w:val="en-US"/>
         </w:rPr>
-        <w:t xml:space="preserve">LEADERBOARD </w:t>
-      </w:r>
-      <w:proofErr w:type="spellStart"/>
-      <w:r>
-        <w:rPr>
-          <w:rFonts w:ascii="Courier New" w:hAnsi="Courier New" w:cs="Courier New"/>
-          <w:b/>
-          <w:sz w:val="20"/>
-          <w:lang w:val="en-US"/>
-        </w:rPr>
-        <w:t>Player_hans</w:t>
-      </w:r>
-      <w:proofErr w:type="spellEnd"/>
-      <w:r>
-        <w:rPr>
-          <w:rFonts w:ascii="Courier New" w:hAnsi="Courier New" w:cs="Courier New"/>
-          <w:b/>
-          <w:sz w:val="20"/>
-          <w:lang w:val="en-US"/>
-        </w:rPr>
-        <w:t xml:space="preserve"> </w:t>
-      </w:r>
-      <w:proofErr w:type="spellStart"/>
-      <w:r>
-        <w:rPr>
-          <w:rFonts w:ascii="Courier New" w:hAnsi="Courier New" w:cs="Courier New"/>
-          <w:b/>
-          <w:sz w:val="20"/>
-          <w:lang w:val="en-US"/>
-        </w:rPr>
-        <w:t>Player_gerrit</w:t>
-      </w:r>
-      <w:proofErr w:type="spellEnd"/>
-      <w:r>
-        <w:rPr>
-          <w:rFonts w:ascii="Courier New" w:hAnsi="Courier New" w:cs="Courier New"/>
-          <w:b/>
-          <w:sz w:val="20"/>
-          <w:lang w:val="en-US"/>
-        </w:rPr>
-        <w:t xml:space="preserve"> 2015-01-12 10:16:07 DRAW </w:t>
-      </w:r>
-      <w:proofErr w:type="spellStart"/>
-      <w:r>
-        <w:rPr>
-          <w:rFonts w:ascii="Courier New" w:hAnsi="Courier New" w:cs="Courier New"/>
-          <w:b/>
-          <w:sz w:val="20"/>
-          <w:lang w:val="en-US"/>
-        </w:rPr>
-        <w:t>Player_gerrit</w:t>
-      </w:r>
-      <w:proofErr w:type="spellEnd"/>
-      <w:r>
-        <w:rPr>
-          <w:rFonts w:ascii="Courier New" w:hAnsi="Courier New" w:cs="Courier New"/>
-          <w:b/>
-          <w:sz w:val="20"/>
-          <w:lang w:val="en-US"/>
-        </w:rPr>
-        <w:t xml:space="preserve"> </w:t>
-      </w:r>
-      <w:proofErr w:type="spellStart"/>
-      <w:r>
-        <w:rPr>
-          <w:rFonts w:ascii="Courier New" w:hAnsi="Courier New" w:cs="Courier New"/>
-          <w:b/>
-          <w:sz w:val="20"/>
-          <w:lang w:val="en-US"/>
-        </w:rPr>
-        <w:t>Player_hans</w:t>
-      </w:r>
-      <w:proofErr w:type="spellEnd"/>
-      <w:r>
-        <w:rPr>
-          <w:rFonts w:ascii="Courier New" w:hAnsi="Courier New" w:cs="Courier New"/>
-          <w:b/>
-          <w:sz w:val="20"/>
-          <w:lang w:val="en-US"/>
-        </w:rPr>
-        <w:t xml:space="preserve"> 2015-01-12 10:40:22 </w:t>
-      </w:r>
-      <w:proofErr w:type="spellStart"/>
-      <w:r>
-        <w:rPr>
-          <w:rFonts w:ascii="Courier New" w:hAnsi="Courier New" w:cs="Courier New"/>
-          <w:b/>
-          <w:sz w:val="20"/>
-          <w:lang w:val="en-US"/>
-        </w:rPr>
-        <w:t>Player_hans</w:t>
-      </w:r>
-      <w:proofErr w:type="spellEnd"/>
+        <w:t>LEADERBOARD Player_hans Player_gerrit 2015-01-12 10:16:07 DRAW Player_gerrit Player_hans 2015-01-12 10:40:22 Player_hans</w:t>
+      </w:r>
     </w:p>
     <w:p>
       <w:pPr>
@@ -3052,14 +2931,12 @@
           <w:lang w:val="en-US"/>
         </w:rPr>
       </w:pPr>
-      <w:proofErr w:type="spellStart"/>
       <w:r>
         <w:rPr>
           <w:lang w:val="en-US"/>
         </w:rPr>
         <w:t>Tabel</w:t>
       </w:r>
-      <w:proofErr w:type="spellEnd"/>
     </w:p>
     <w:tbl>
       <w:tblPr>
@@ -3242,72 +3119,8 @@
               <w:rPr>
                 <w:lang w:val="en-US"/>
               </w:rPr>
-              <w:t xml:space="preserve">LEADERBOARD </w:t>
-            </w:r>
-            <w:proofErr w:type="spellStart"/>
-            <w:r>
-              <w:rPr>
-                <w:lang w:val="en-US"/>
-              </w:rPr>
-              <w:t>Player_hans</w:t>
-            </w:r>
-            <w:proofErr w:type="spellEnd"/>
-            <w:r>
-              <w:rPr>
-                <w:lang w:val="en-US"/>
-              </w:rPr>
-              <w:t xml:space="preserve"> </w:t>
-            </w:r>
-            <w:proofErr w:type="spellStart"/>
-            <w:r>
-              <w:rPr>
-                <w:lang w:val="en-US"/>
-              </w:rPr>
-              <w:t>Player_gerrit</w:t>
-            </w:r>
-            <w:proofErr w:type="spellEnd"/>
-            <w:r>
-              <w:rPr>
-                <w:lang w:val="en-US"/>
-              </w:rPr>
-              <w:t xml:space="preserve"> 2015-01-12 10:16:07 DRAW </w:t>
-            </w:r>
-            <w:proofErr w:type="spellStart"/>
-            <w:r>
-              <w:rPr>
-                <w:lang w:val="en-US"/>
-              </w:rPr>
-              <w:t>Player_gerrit</w:t>
-            </w:r>
-            <w:proofErr w:type="spellEnd"/>
-            <w:r>
-              <w:rPr>
-                <w:lang w:val="en-US"/>
-              </w:rPr>
-              <w:t xml:space="preserve"> </w:t>
-            </w:r>
-            <w:proofErr w:type="spellStart"/>
-            <w:r>
-              <w:rPr>
-                <w:lang w:val="en-US"/>
-              </w:rPr>
-              <w:t>Player_hans</w:t>
-            </w:r>
-            <w:proofErr w:type="spellEnd"/>
-            <w:r>
-              <w:rPr>
-                <w:lang w:val="en-US"/>
-              </w:rPr>
-              <w:t xml:space="preserve"> 2015-01-12 10:40:22 </w:t>
-            </w:r>
-            <w:proofErr w:type="spellStart"/>
-            <w:r>
-              <w:rPr>
-                <w:lang w:val="en-US"/>
-              </w:rPr>
-              <w:t>Player_hans</w:t>
-            </w:r>
-            <w:proofErr w:type="spellEnd"/>
+              <w:t>LEADERBOARD Player_hans Player_gerrit 2015-01-12 10:16:07 DRAW Player_gerrit Player_hans 2015-01-12 10:40:22 Player_hans</w:t>
+            </w:r>
           </w:p>
         </w:tc>
       </w:tr>
@@ -3339,8 +3152,8 @@
           <w:lang w:val="en-US"/>
         </w:rPr>
       </w:pPr>
-      <w:bookmarkStart w:id="7" w:name="_Toc408835607"/>
-      <w:bookmarkEnd w:id="7"/>
+      <w:bookmarkStart w:id="8" w:name="_Toc408835607"/>
+      <w:bookmarkEnd w:id="8"/>
       <w:r>
         <w:rPr>
           <w:lang w:val="en-US"/>
@@ -3575,14 +3388,12 @@
           <w:lang w:val="en-US"/>
         </w:rPr>
       </w:pPr>
-      <w:proofErr w:type="spellStart"/>
       <w:r>
         <w:rPr>
           <w:lang w:val="en-US"/>
         </w:rPr>
         <w:t>Tabel</w:t>
       </w:r>
-      <w:proofErr w:type="spellEnd"/>
     </w:p>
     <w:tbl>
       <w:tblPr>
@@ -3979,30 +3790,14 @@
           <w:rFonts w:ascii="Courier New" w:hAnsi="Courier New" w:cs="Courier New"/>
           <w:lang w:val="en-US"/>
         </w:rPr>
-        <w:t>ADERBOARD</w:t>
-      </w:r>
-      <w:proofErr w:type="gramStart"/>
+        <w:t>ADERBOARD,</w:t>
+      </w:r>
       <w:r>
         <w:rPr>
           <w:rFonts w:ascii="Courier New" w:hAnsi="Courier New" w:cs="Courier New"/>
           <w:lang w:val="en-US"/>
         </w:rPr>
-        <w:t>,</w:t>
-      </w:r>
-      <w:r>
-        <w:rPr>
-          <w:rFonts w:ascii="Courier New" w:hAnsi="Courier New" w:cs="Courier New"/>
-          <w:lang w:val="en-US"/>
-        </w:rPr>
-        <w:t>SECURITY</w:t>
-      </w:r>
-      <w:proofErr w:type="gramEnd"/>
-      <w:r>
-        <w:rPr>
-          <w:rFonts w:ascii="Courier New" w:hAnsi="Courier New" w:cs="Courier New"/>
-          <w:lang w:val="en-US"/>
-        </w:rPr>
-        <w:t xml:space="preserve"> Nickname5</w:t>
+        <w:t>SECURITY Nickname5</w:t>
       </w:r>
       <w:r>
         <w:rPr>
@@ -4502,14 +4297,34 @@
                 <w:color w:val="5A5C5E"/>
                 <w:lang w:val="en-US"/>
               </w:rPr>
-              <w:t xml:space="preserve">PLAYERUPDATE </w:t>
-            </w:r>
-            <w:proofErr w:type="spellStart"/>
+              <w:t>PLAYERUPDATE Player_</w:t>
+            </w:r>
             <w:r>
               <w:rPr>
                 <w:color w:val="5A5C5E"/>
                 <w:lang w:val="en-US"/>
               </w:rPr>
+              <w:t>henk</w:t>
+            </w:r>
+            <w:r>
+              <w:rPr>
+                <w:color w:val="5A5C5E"/>
+                <w:lang w:val="en-US"/>
+              </w:rPr>
+              <w:t xml:space="preserve"> </w:t>
+            </w:r>
+            <w:r>
+              <w:rPr>
+                <w:color w:val="5A5C5E"/>
+                <w:lang w:val="en-US"/>
+              </w:rPr>
+              <w:t xml:space="preserve">CHALLENGE,CHAT </w:t>
+            </w:r>
+            <w:r>
+              <w:rPr>
+                <w:color w:val="5A5C5E"/>
+                <w:lang w:val="en-US"/>
+              </w:rPr>
               <w:t>Player_</w:t>
             </w:r>
             <w:r>
@@ -4517,62 +4332,22 @@
                 <w:color w:val="5A5C5E"/>
                 <w:lang w:val="en-US"/>
               </w:rPr>
-              <w:t>henk</w:t>
-            </w:r>
-            <w:proofErr w:type="spellEnd"/>
+              <w:t>Freek CHALLENGE,</w:t>
+            </w:r>
             <w:r>
               <w:rPr>
                 <w:color w:val="5A5C5E"/>
                 <w:lang w:val="en-US"/>
               </w:rPr>
-              <w:t xml:space="preserve"> </w:t>
+              <w:t xml:space="preserve">LEADERBOARD </w:t>
             </w:r>
             <w:r>
               <w:rPr>
                 <w:color w:val="5A5C5E"/>
                 <w:lang w:val="en-US"/>
               </w:rPr>
-              <w:t xml:space="preserve">CHALLENGE,CHAT </w:t>
-            </w:r>
-            <w:proofErr w:type="spellStart"/>
-            <w:r>
-              <w:rPr>
-                <w:color w:val="5A5C5E"/>
-                <w:lang w:val="en-US"/>
-              </w:rPr>
-              <w:t>Player_</w:t>
-            </w:r>
-            <w:r>
-              <w:rPr>
-                <w:color w:val="5A5C5E"/>
-                <w:lang w:val="en-US"/>
-              </w:rPr>
-              <w:t>Freek</w:t>
-            </w:r>
-            <w:proofErr w:type="spellEnd"/>
-            <w:r>
-              <w:rPr>
-                <w:color w:val="5A5C5E"/>
-                <w:lang w:val="en-US"/>
-              </w:rPr>
-              <w:t xml:space="preserve"> CHALLENGE,</w:t>
-            </w:r>
-            <w:r>
-              <w:rPr>
-                <w:color w:val="5A5C5E"/>
-                <w:lang w:val="en-US"/>
-              </w:rPr>
-              <w:t xml:space="preserve">LEADERBOARD </w:t>
-            </w:r>
-            <w:proofErr w:type="spellStart"/>
-            <w:r>
-              <w:rPr>
-                <w:color w:val="5A5C5E"/>
-                <w:lang w:val="en-US"/>
-              </w:rPr>
               <w:t>ProgBaas</w:t>
             </w:r>
-            <w:proofErr w:type="spellEnd"/>
             <w:r>
               <w:rPr>
                 <w:color w:val="5A5C5E"/>
@@ -4670,18 +4445,8 @@
                 <w:color w:val="5A5C5E"/>
                 <w:lang w:val="en-US"/>
               </w:rPr>
-              <w:t xml:space="preserve">CHALLENGE </w:t>
-            </w:r>
-            <w:proofErr w:type="spellStart"/>
-            <w:r>
-              <w:rPr>
-                <w:bCs/>
-                <w:color w:val="5A5C5E"/>
-                <w:lang w:val="en-US"/>
-              </w:rPr>
-              <w:t>Player_Henk</w:t>
-            </w:r>
-            <w:proofErr w:type="spellEnd"/>
+              <w:t>CHALLENGE Player_Henk</w:t>
+            </w:r>
           </w:p>
         </w:tc>
         <w:tc>
@@ -4753,33 +4518,8 @@
                 <w:color w:val="5A5C5E"/>
                 <w:lang w:val="en-US"/>
               </w:rPr>
-              <w:t xml:space="preserve">{to </w:t>
-            </w:r>
-            <w:proofErr w:type="spellStart"/>
-            <w:r>
-              <w:rPr>
-                <w:color w:val="5A5C5E"/>
-                <w:lang w:val="en-US"/>
-              </w:rPr>
-              <w:t>henk</w:t>
-            </w:r>
-            <w:proofErr w:type="spellEnd"/>
-            <w:r>
-              <w:rPr>
-                <w:color w:val="5A5C5E"/>
-                <w:lang w:val="en-US"/>
-              </w:rPr>
-              <w:t xml:space="preserve">} CHALLENGE </w:t>
-            </w:r>
-            <w:proofErr w:type="spellStart"/>
-            <w:r>
-              <w:rPr>
-                <w:color w:val="5A5C5E"/>
-                <w:lang w:val="en-US"/>
-              </w:rPr>
-              <w:t>ProgBaas</w:t>
-            </w:r>
-            <w:proofErr w:type="spellEnd"/>
+              <w:t>{to henk} CHALLENGE ProgBaas</w:t>
+            </w:r>
           </w:p>
         </w:tc>
       </w:tr>
@@ -4880,23 +4620,7 @@
                 <w:color w:val="5A5C5E"/>
                 <w:lang w:val="en-US"/>
               </w:rPr>
-              <w:t xml:space="preserve">{to </w:t>
-            </w:r>
-            <w:proofErr w:type="spellStart"/>
-            <w:r>
-              <w:rPr>
-                <w:color w:val="5A5C5E"/>
-                <w:lang w:val="en-US"/>
-              </w:rPr>
-              <w:t>ProgBaas</w:t>
-            </w:r>
-            <w:proofErr w:type="spellEnd"/>
-            <w:r>
-              <w:rPr>
-                <w:color w:val="5A5C5E"/>
-                <w:lang w:val="en-US"/>
-              </w:rPr>
-              <w:t xml:space="preserve">} </w:t>
+              <w:t xml:space="preserve">{to ProgBaas} </w:t>
             </w:r>
             <w:r>
               <w:rPr>
@@ -4934,36 +4658,8 @@
                 <w:color w:val="5A5C5E"/>
                 <w:lang w:val="en-US"/>
               </w:rPr>
-              <w:t xml:space="preserve">{from </w:t>
-            </w:r>
-            <w:proofErr w:type="spellStart"/>
-            <w:r>
-              <w:rPr>
-                <w:bCs/>
-                <w:color w:val="5A5C5E"/>
-                <w:lang w:val="en-US"/>
-              </w:rPr>
-              <w:t>ProgBaas</w:t>
-            </w:r>
-            <w:proofErr w:type="spellEnd"/>
-            <w:r>
-              <w:rPr>
-                <w:bCs/>
-                <w:color w:val="5A5C5E"/>
-                <w:lang w:val="en-US"/>
-              </w:rPr>
-              <w:t xml:space="preserve">}CHALLENGE </w:t>
-            </w:r>
-            <w:proofErr w:type="spellStart"/>
-            <w:r>
-              <w:rPr>
-                <w:bCs/>
-                <w:color w:val="5A5C5E"/>
-                <w:lang w:val="en-US"/>
-              </w:rPr>
-              <w:t>Player_Freek</w:t>
-            </w:r>
-            <w:proofErr w:type="spellEnd"/>
+              <w:t>{from ProgBaas}CHALLENGE Player_Freek</w:t>
+            </w:r>
           </w:p>
         </w:tc>
         <w:tc>
@@ -5036,33 +4732,8 @@
                 <w:color w:val="5A5C5E"/>
                 <w:lang w:val="en-US"/>
               </w:rPr>
-              <w:t xml:space="preserve">{to </w:t>
-            </w:r>
-            <w:proofErr w:type="spellStart"/>
-            <w:r>
-              <w:rPr>
-                <w:color w:val="5A5C5E"/>
-                <w:lang w:val="en-US"/>
-              </w:rPr>
-              <w:t>freek</w:t>
-            </w:r>
-            <w:proofErr w:type="spellEnd"/>
-            <w:r>
-              <w:rPr>
-                <w:color w:val="5A5C5E"/>
-                <w:lang w:val="en-US"/>
-              </w:rPr>
-              <w:t xml:space="preserve">} CHALLENGE </w:t>
-            </w:r>
-            <w:proofErr w:type="spellStart"/>
-            <w:r>
-              <w:rPr>
-                <w:color w:val="5A5C5E"/>
-                <w:lang w:val="en-US"/>
-              </w:rPr>
-              <w:t>ProgBaas</w:t>
-            </w:r>
-            <w:proofErr w:type="spellEnd"/>
+              <w:t>{to freek} CHALLENGE ProgBaas</w:t>
+            </w:r>
           </w:p>
         </w:tc>
       </w:tr>
@@ -5165,33 +4836,8 @@
                 <w:color w:val="5A5C5E"/>
                 <w:lang w:val="en-US"/>
               </w:rPr>
-              <w:t xml:space="preserve">{to </w:t>
-            </w:r>
-            <w:proofErr w:type="spellStart"/>
-            <w:r>
-              <w:rPr>
-                <w:color w:val="5A5C5E"/>
-                <w:lang w:val="en-US"/>
-              </w:rPr>
-              <w:t>Progbaas</w:t>
-            </w:r>
-            <w:proofErr w:type="spellEnd"/>
-            <w:r>
-              <w:rPr>
-                <w:color w:val="5A5C5E"/>
-                <w:lang w:val="en-US"/>
-              </w:rPr>
-              <w:t xml:space="preserve">} GAME </w:t>
-            </w:r>
-            <w:proofErr w:type="spellStart"/>
-            <w:r>
-              <w:rPr>
-                <w:color w:val="5A5C5E"/>
-                <w:lang w:val="en-US"/>
-              </w:rPr>
-              <w:t>Player_Freek</w:t>
-            </w:r>
-            <w:proofErr w:type="spellEnd"/>
+              <w:t>{to Progbaas} GAME Player_Freek</w:t>
+            </w:r>
           </w:p>
         </w:tc>
       </w:tr>
@@ -5243,33 +4889,8 @@
                 <w:color w:val="5A5C5E"/>
                 <w:lang w:val="en-US"/>
               </w:rPr>
-              <w:t xml:space="preserve">{to </w:t>
-            </w:r>
-            <w:proofErr w:type="spellStart"/>
-            <w:r>
-              <w:rPr>
-                <w:color w:val="5A5C5E"/>
-                <w:lang w:val="en-US"/>
-              </w:rPr>
-              <w:t>freek</w:t>
-            </w:r>
-            <w:proofErr w:type="spellEnd"/>
-            <w:r>
-              <w:rPr>
-                <w:color w:val="5A5C5E"/>
-                <w:lang w:val="en-US"/>
-              </w:rPr>
-              <w:t xml:space="preserve">} GAME </w:t>
-            </w:r>
-            <w:proofErr w:type="spellStart"/>
-            <w:r>
-              <w:rPr>
-                <w:color w:val="5A5C5E"/>
-                <w:lang w:val="en-US"/>
-              </w:rPr>
-              <w:t>Progbaas</w:t>
-            </w:r>
-            <w:proofErr w:type="spellEnd"/>
+              <w:t>{to freek} GAME Progbaas</w:t>
+            </w:r>
           </w:p>
         </w:tc>
       </w:tr>
@@ -5321,23 +4942,7 @@
                 <w:color w:val="5A5C5E"/>
                 <w:lang w:val="en-US"/>
               </w:rPr>
-              <w:t xml:space="preserve">{to </w:t>
-            </w:r>
-            <w:proofErr w:type="spellStart"/>
-            <w:r>
-              <w:rPr>
-                <w:color w:val="5A5C5E"/>
-                <w:lang w:val="en-US"/>
-              </w:rPr>
-              <w:t>Progbaas</w:t>
-            </w:r>
-            <w:proofErr w:type="spellEnd"/>
-            <w:r>
-              <w:rPr>
-                <w:color w:val="5A5C5E"/>
-                <w:lang w:val="en-US"/>
-              </w:rPr>
-              <w:t>} TURN</w:t>
+              <w:t>{to Progbaas} TURN</w:t>
             </w:r>
           </w:p>
         </w:tc>
@@ -5369,25 +4974,7 @@
                 <w:color w:val="5A5C5E"/>
                 <w:lang w:val="en-US"/>
               </w:rPr>
-              <w:t>{</w:t>
-            </w:r>
-            <w:proofErr w:type="spellStart"/>
-            <w:r>
-              <w:rPr>
-                <w:bCs/>
-                <w:color w:val="5A5C5E"/>
-                <w:lang w:val="en-US"/>
-              </w:rPr>
-              <w:t>freek</w:t>
-            </w:r>
-            <w:proofErr w:type="spellEnd"/>
-            <w:r>
-              <w:rPr>
-                <w:bCs/>
-                <w:color w:val="5A5C5E"/>
-                <w:lang w:val="en-US"/>
-              </w:rPr>
-              <w:t>}[i/o timeout]</w:t>
+              <w:t>{freek}[i/o timeout]</w:t>
             </w:r>
           </w:p>
         </w:tc>
@@ -5461,23 +5048,7 @@
                 <w:color w:val="5A5C5E"/>
                 <w:lang w:val="en-US"/>
               </w:rPr>
-              <w:t xml:space="preserve">{to </w:t>
-            </w:r>
-            <w:proofErr w:type="spellStart"/>
-            <w:r>
-              <w:rPr>
-                <w:color w:val="5A5C5E"/>
-                <w:lang w:val="en-US"/>
-              </w:rPr>
-              <w:t>freek</w:t>
-            </w:r>
-            <w:proofErr w:type="spellEnd"/>
-            <w:r>
-              <w:rPr>
-                <w:color w:val="5A5C5E"/>
-                <w:lang w:val="en-US"/>
-              </w:rPr>
-              <w:t>}ERROR</w:t>
+              <w:t>{to freek}ERROR</w:t>
             </w:r>
           </w:p>
         </w:tc>
@@ -5530,17 +5101,8 @@
                 <w:color w:val="5A5C5E"/>
                 <w:lang w:val="en-US"/>
               </w:rPr>
-              <w:t xml:space="preserve">{to all} DISCONNECTED </w:t>
-            </w:r>
-            <w:proofErr w:type="spellStart"/>
-            <w:r>
-              <w:rPr>
-                <w:color w:val="5A5C5E"/>
-                <w:lang w:val="en-US"/>
-              </w:rPr>
-              <w:t>Player_Freek</w:t>
-            </w:r>
-            <w:proofErr w:type="spellEnd"/>
+              <w:t>{to all} DISCONNECTED Player_Freek</w:t>
+            </w:r>
           </w:p>
         </w:tc>
       </w:tr>
@@ -5592,23 +5154,7 @@
                 <w:color w:val="5A5C5E"/>
                 <w:lang w:val="en-US"/>
               </w:rPr>
-              <w:t xml:space="preserve">{to </w:t>
-            </w:r>
-            <w:proofErr w:type="spellStart"/>
-            <w:r>
-              <w:rPr>
-                <w:color w:val="5A5C5E"/>
-                <w:lang w:val="en-US"/>
-              </w:rPr>
-              <w:t>Progbaas</w:t>
-            </w:r>
-            <w:proofErr w:type="spellEnd"/>
-            <w:r>
-              <w:rPr>
-                <w:color w:val="5A5C5E"/>
-                <w:lang w:val="en-US"/>
-              </w:rPr>
-              <w:t xml:space="preserve">} ENDGAME </w:t>
+              <w:t xml:space="preserve">{to Progbaas} ENDGAME </w:t>
             </w:r>
           </w:p>
         </w:tc>
@@ -5626,12 +5172,12 @@
         <w:pStyle w:val="Heading2"/>
         <w:pageBreakBefore/>
       </w:pPr>
-      <w:bookmarkStart w:id="8" w:name="_Toc408835608"/>
+      <w:bookmarkStart w:id="9" w:name="_Toc408835608"/>
       <w:r>
         <w:lastRenderedPageBreak/>
         <w:t>Security login</w:t>
       </w:r>
-      <w:bookmarkEnd w:id="8"/>
+      <w:bookmarkEnd w:id="9"/>
     </w:p>
     <w:p/>
     <w:p>
@@ -5669,24 +5215,14 @@
       <w:r>
         <w:t xml:space="preserve">Vervolgens moet je de ondersteuning van het certificaat goed implementeren, kijk ook </w:t>
       </w:r>
-      <w:r>
-        <w:fldChar w:fldCharType="begin"/>
-      </w:r>
-      <w:r>
-        <w:instrText xml:space="preserve"> HYPERLINK "http://www.herongyang.com/JDK/SSL-Socket-Client-Example-SslSocketClient.html" </w:instrText>
-      </w:r>
-      <w:r>
-        <w:fldChar w:fldCharType="separate"/>
-      </w:r>
-      <w:r>
-        <w:rPr>
-          <w:rStyle w:val="Hyperlink"/>
-        </w:rPr>
-        <w:t>hier</w:t>
-      </w:r>
-      <w:r>
-        <w:fldChar w:fldCharType="end"/>
-      </w:r>
+      <w:hyperlink r:id="rId10" w:history="1">
+        <w:r>
+          <w:rPr>
+            <w:rStyle w:val="Hyperlink"/>
+          </w:rPr>
+          <w:t>hier</w:t>
+        </w:r>
+      </w:hyperlink>
       <w:r>
         <w:t>.</w:t>
       </w:r>
@@ -6124,16 +5660,7 @@
                 <w:bCs/>
                 <w:color w:val="5A5C5E"/>
               </w:rPr>
-              <w:t>[gehasht verkeerd</w:t>
-            </w:r>
-            <w:bookmarkStart w:id="9" w:name="_GoBack"/>
-            <w:bookmarkEnd w:id="9"/>
-            <w:r>
-              <w:rPr>
-                <w:bCs/>
-                <w:color w:val="5A5C5E"/>
-              </w:rPr>
-              <w:t>wachtwoord]</w:t>
+              <w:t>[gehasht verkeerdwachtwoord]</w:t>
             </w:r>
           </w:p>
         </w:tc>
@@ -6489,7 +6016,7 @@
       <w:r>
         <w:t xml:space="preserve">Van </w:t>
       </w:r>
-      <w:hyperlink r:id="rId9">
+      <w:hyperlink r:id="rId11">
         <w:r>
           <w:rPr>
             <w:rStyle w:val="InternetLink"/>
@@ -6530,111 +6057,7 @@
           <w:shd w:val="clear" w:color="auto" w:fill="FFFFFF"/>
           <w:lang w:val="en-US"/>
         </w:rPr>
-        <w:t xml:space="preserve">To compile these, install Java JDK to your system. Then compile the program with </w:t>
-      </w:r>
-      <w:proofErr w:type="spellStart"/>
-      <w:r>
-        <w:rPr>
-          <w:rFonts w:ascii="Helvetica" w:hAnsi="Helvetica"/>
-          <w:i/>
-          <w:color w:val="555555"/>
-          <w:sz w:val="20"/>
-          <w:szCs w:val="20"/>
-          <w:shd w:val="clear" w:color="auto" w:fill="FFFFFF"/>
-          <w:lang w:val="en-US"/>
-        </w:rPr>
-        <w:t>javac</w:t>
-      </w:r>
-      <w:proofErr w:type="spellEnd"/>
-      <w:r>
-        <w:rPr>
-          <w:rFonts w:ascii="Helvetica" w:hAnsi="Helvetica"/>
-          <w:i/>
-          <w:color w:val="555555"/>
-          <w:sz w:val="20"/>
-          <w:szCs w:val="20"/>
-          <w:shd w:val="clear" w:color="auto" w:fill="FFFFFF"/>
-          <w:lang w:val="en-US"/>
-        </w:rPr>
-        <w:t xml:space="preserve"> TCPClient.java – this will create a </w:t>
-      </w:r>
-      <w:proofErr w:type="spellStart"/>
-      <w:r>
-        <w:rPr>
-          <w:rFonts w:ascii="Helvetica" w:hAnsi="Helvetica"/>
-          <w:i/>
-          <w:color w:val="555555"/>
-          <w:sz w:val="20"/>
-          <w:szCs w:val="20"/>
-          <w:shd w:val="clear" w:color="auto" w:fill="FFFFFF"/>
-          <w:lang w:val="en-US"/>
-        </w:rPr>
-        <w:t>TCPClient.class</w:t>
-      </w:r>
-      <w:proofErr w:type="spellEnd"/>
-      <w:r>
-        <w:rPr>
-          <w:rFonts w:ascii="Helvetica" w:hAnsi="Helvetica"/>
-          <w:i/>
-          <w:color w:val="555555"/>
-          <w:sz w:val="20"/>
-          <w:szCs w:val="20"/>
-          <w:shd w:val="clear" w:color="auto" w:fill="FFFFFF"/>
-          <w:lang w:val="en-US"/>
-        </w:rPr>
-        <w:t xml:space="preserve">. Execute the file with java </w:t>
-      </w:r>
-      <w:proofErr w:type="spellStart"/>
-      <w:r>
-        <w:rPr>
-          <w:rFonts w:ascii="Helvetica" w:hAnsi="Helvetica"/>
-          <w:i/>
-          <w:color w:val="555555"/>
-          <w:sz w:val="20"/>
-          <w:szCs w:val="20"/>
-          <w:shd w:val="clear" w:color="auto" w:fill="FFFFFF"/>
-          <w:lang w:val="en-US"/>
-        </w:rPr>
-        <w:t>TCPClient</w:t>
-      </w:r>
-      <w:proofErr w:type="spellEnd"/>
-      <w:r>
-        <w:rPr>
-          <w:rFonts w:ascii="Helvetica" w:hAnsi="Helvetica"/>
-          <w:i/>
-          <w:color w:val="555555"/>
-          <w:sz w:val="20"/>
-          <w:szCs w:val="20"/>
-          <w:shd w:val="clear" w:color="auto" w:fill="FFFFFF"/>
-          <w:lang w:val="en-US"/>
-        </w:rPr>
-        <w:t xml:space="preserve"> – leave off the .class, or you will get the error: “Exception in thread “main” </w:t>
-      </w:r>
-      <w:proofErr w:type="spellStart"/>
-      <w:r>
-        <w:rPr>
-          <w:rFonts w:ascii="Helvetica" w:hAnsi="Helvetica"/>
-          <w:i/>
-          <w:color w:val="555555"/>
-          <w:sz w:val="20"/>
-          <w:szCs w:val="20"/>
-          <w:shd w:val="clear" w:color="auto" w:fill="FFFFFF"/>
-          <w:lang w:val="en-US"/>
-        </w:rPr>
-        <w:t>java.lang.NoClassDefFoundError</w:t>
-      </w:r>
-      <w:proofErr w:type="spellEnd"/>
-      <w:r>
-        <w:rPr>
-          <w:rFonts w:ascii="Helvetica" w:hAnsi="Helvetica"/>
-          <w:i/>
-          <w:color w:val="555555"/>
-          <w:sz w:val="20"/>
-          <w:szCs w:val="20"/>
-          <w:shd w:val="clear" w:color="auto" w:fill="FFFFFF"/>
-          <w:lang w:val="en-US"/>
-        </w:rPr>
-        <w:t>”</w:t>
+        <w:t>To compile these, install Java JDK to your system. Then compile the program with javac TCPClient.java – this will create a TCPClient.class. Execute the file with java TCPClient – leave off the .class, or you will get the error: “Exception in thread “main” java.lang.NoClassDefFoundError”</w:t>
       </w:r>
     </w:p>
     <w:p>
@@ -6643,7 +6066,7 @@
       </w:r>
     </w:p>
     <w:p>
-      <w:hyperlink r:id="rId10">
+      <w:hyperlink r:id="rId12">
         <w:r>
           <w:rPr>
             <w:rStyle w:val="InternetLink"/>
@@ -6661,7 +6084,7 @@
           <w:rStyle w:val="InternetLink"/>
         </w:rPr>
       </w:pPr>
-      <w:hyperlink r:id="rId11">
+      <w:hyperlink r:id="rId13">
         <w:r>
           <w:rPr>
             <w:rStyle w:val="InternetLink"/>
@@ -6676,7 +6099,7 @@
           <w:rStyle w:val="InternetLink"/>
         </w:rPr>
       </w:pPr>
-      <w:hyperlink r:id="rId12">
+      <w:hyperlink r:id="rId14">
         <w:r>
           <w:rPr>
             <w:rStyle w:val="InternetLink"/>
@@ -6691,7 +6114,7 @@
           <w:rStyle w:val="InternetLink"/>
         </w:rPr>
       </w:pPr>
-      <w:hyperlink r:id="rId13">
+      <w:hyperlink r:id="rId15">
         <w:r>
           <w:rPr>
             <w:rStyle w:val="InternetLink"/>
@@ -6706,7 +6129,7 @@
           <w:rStyle w:val="InternetLink"/>
         </w:rPr>
       </w:pPr>
-      <w:hyperlink r:id="rId14">
+      <w:hyperlink r:id="rId16">
         <w:r>
           <w:rPr>
             <w:rStyle w:val="InternetLink"/>
@@ -6721,7 +6144,7 @@
           <w:rStyle w:val="InternetLink"/>
         </w:rPr>
       </w:pPr>
-      <w:hyperlink r:id="rId15">
+      <w:hyperlink r:id="rId17">
         <w:r>
           <w:rPr>
             <w:rStyle w:val="InternetLink"/>
@@ -6736,7 +6159,7 @@
           <w:rStyle w:val="InternetLink"/>
         </w:rPr>
       </w:pPr>
-      <w:hyperlink r:id="rId16">
+      <w:hyperlink r:id="rId18">
         <w:r>
           <w:rPr>
             <w:rStyle w:val="InternetLink"/>
@@ -6751,7 +6174,7 @@
           <w:rStyle w:val="InternetLink"/>
         </w:rPr>
       </w:pPr>
-      <w:hyperlink r:id="rId17">
+      <w:hyperlink r:id="rId19">
         <w:r>
           <w:rPr>
             <w:rStyle w:val="InternetLink"/>
@@ -6766,7 +6189,7 @@
           <w:rStyle w:val="InternetLink"/>
         </w:rPr>
       </w:pPr>
-      <w:hyperlink r:id="rId18">
+      <w:hyperlink r:id="rId20">
         <w:r>
           <w:rPr>
             <w:rStyle w:val="InternetLink"/>
@@ -6781,7 +6204,7 @@
           <w:rStyle w:val="InternetLink"/>
         </w:rPr>
       </w:pPr>
-      <w:hyperlink r:id="rId19">
+      <w:hyperlink r:id="rId21">
         <w:r>
           <w:rPr>
             <w:rStyle w:val="InternetLink"/>
@@ -6796,7 +6219,7 @@
           <w:rStyle w:val="InternetLink"/>
         </w:rPr>
       </w:pPr>
-      <w:hyperlink r:id="rId20">
+      <w:hyperlink r:id="rId22">
         <w:r>
           <w:rPr>
             <w:rStyle w:val="InternetLink"/>
@@ -6811,7 +6234,7 @@
           <w:rStyle w:val="InternetLink"/>
         </w:rPr>
       </w:pPr>
-      <w:hyperlink r:id="rId21">
+      <w:hyperlink r:id="rId23">
         <w:r>
           <w:rPr>
             <w:rStyle w:val="InternetLink"/>
@@ -6826,7 +6249,7 @@
     <w:p/>
     <w:p/>
     <w:sectPr>
-      <w:footerReference w:type="default" r:id="rId22"/>
+      <w:footerReference w:type="default" r:id="rId24"/>
       <w:pgSz w:w="11906" w:h="16838"/>
       <w:pgMar w:top="1417" w:right="1417" w:bottom="1417" w:left="1417" w:header="0" w:footer="708" w:gutter="0"/>
       <w:cols w:space="708"/>
@@ -6838,7 +6261,7 @@
 </file>
 
 <file path=word/endnotes.xml><?xml version="1.0" encoding="utf-8"?>
-<w:endnotes xmlns:wpc="http://schemas.microsoft.com/office/word/2010/wordprocessingCanvas" xmlns:mc="http://schemas.openxmlformats.org/markup-compatibility/2006" xmlns:o="urn:schemas-microsoft-com:office:office" xmlns:r="http://schemas.openxmlformats.org/officeDocument/2006/relationships" xmlns:m="http://schemas.openxmlformats.org/officeDocument/2006/math" xmlns:v="urn:schemas-microsoft-com:vml" xmlns:wp14="http://schemas.microsoft.com/office/word/2010/wordprocessingDrawing" xmlns:wp="http://schemas.openxmlformats.org/drawingml/2006/wordprocessingDrawing" xmlns:w10="urn:schemas-microsoft-com:office:word" xmlns:w="http://schemas.openxmlformats.org/wordprocessingml/2006/main" xmlns:w14="http://schemas.microsoft.com/office/word/2010/wordml" xmlns:wpg="http://schemas.microsoft.com/office/word/2010/wordprocessingGroup" xmlns:wpi="http://schemas.microsoft.com/office/word/2010/wordprocessingInk" xmlns:wne="http://schemas.microsoft.com/office/word/2006/wordml" xmlns:wps="http://schemas.microsoft.com/office/word/2010/wordprocessingShape" mc:Ignorable="w14 wp14">
+<w:endnotes xmlns:wpc="http://schemas.microsoft.com/office/word/2010/wordprocessingCanvas" xmlns:mc="http://schemas.openxmlformats.org/markup-compatibility/2006" xmlns:o="urn:schemas-microsoft-com:office:office" xmlns:r="http://schemas.openxmlformats.org/officeDocument/2006/relationships" xmlns:m="http://schemas.openxmlformats.org/officeDocument/2006/math" xmlns:v="urn:schemas-microsoft-com:vml" xmlns:wp14="http://schemas.microsoft.com/office/word/2010/wordprocessingDrawing" xmlns:wp="http://schemas.openxmlformats.org/drawingml/2006/wordprocessingDrawing" xmlns:w10="urn:schemas-microsoft-com:office:word" xmlns:w="http://schemas.openxmlformats.org/wordprocessingml/2006/main" xmlns:w14="http://schemas.microsoft.com/office/word/2010/wordml" xmlns:w15="http://schemas.microsoft.com/office/word/2012/wordml" xmlns:wpg="http://schemas.microsoft.com/office/word/2010/wordprocessingGroup" xmlns:wpi="http://schemas.microsoft.com/office/word/2010/wordprocessingInk" xmlns:wne="http://schemas.microsoft.com/office/word/2006/wordml" xmlns:wps="http://schemas.microsoft.com/office/word/2010/wordprocessingShape" mc:Ignorable="w14 w15 wp14">
   <w:endnote w:type="separator" w:id="-1">
     <w:p>
       <w:pPr>
@@ -6863,7 +6286,7 @@
 </file>
 
 <file path=word/footer1.xml><?xml version="1.0" encoding="utf-8"?>
-<w:ftr xmlns:wpc="http://schemas.microsoft.com/office/word/2010/wordprocessingCanvas" xmlns:mc="http://schemas.openxmlformats.org/markup-compatibility/2006" xmlns:o="urn:schemas-microsoft-com:office:office" xmlns:r="http://schemas.openxmlformats.org/officeDocument/2006/relationships" xmlns:m="http://schemas.openxmlformats.org/officeDocument/2006/math" xmlns:v="urn:schemas-microsoft-com:vml" xmlns:wp14="http://schemas.microsoft.com/office/word/2010/wordprocessingDrawing" xmlns:wp="http://schemas.openxmlformats.org/drawingml/2006/wordprocessingDrawing" xmlns:w10="urn:schemas-microsoft-com:office:word" xmlns:w="http://schemas.openxmlformats.org/wordprocessingml/2006/main" xmlns:w14="http://schemas.microsoft.com/office/word/2010/wordml" xmlns:wpg="http://schemas.microsoft.com/office/word/2010/wordprocessingGroup" xmlns:wpi="http://schemas.microsoft.com/office/word/2010/wordprocessingInk" xmlns:wne="http://schemas.microsoft.com/office/word/2006/wordml" xmlns:wps="http://schemas.microsoft.com/office/word/2010/wordprocessingShape" mc:Ignorable="w14 wp14">
+<w:ftr xmlns:wpc="http://schemas.microsoft.com/office/word/2010/wordprocessingCanvas" xmlns:mc="http://schemas.openxmlformats.org/markup-compatibility/2006" xmlns:o="urn:schemas-microsoft-com:office:office" xmlns:r="http://schemas.openxmlformats.org/officeDocument/2006/relationships" xmlns:m="http://schemas.openxmlformats.org/officeDocument/2006/math" xmlns:v="urn:schemas-microsoft-com:vml" xmlns:wp14="http://schemas.microsoft.com/office/word/2010/wordprocessingDrawing" xmlns:wp="http://schemas.openxmlformats.org/drawingml/2006/wordprocessingDrawing" xmlns:w10="urn:schemas-microsoft-com:office:word" xmlns:w="http://schemas.openxmlformats.org/wordprocessingml/2006/main" xmlns:w14="http://schemas.microsoft.com/office/word/2010/wordml" xmlns:w15="http://schemas.microsoft.com/office/word/2012/wordml" xmlns:wpg="http://schemas.microsoft.com/office/word/2010/wordprocessingGroup" xmlns:wpi="http://schemas.microsoft.com/office/word/2010/wordprocessingInk" xmlns:wne="http://schemas.microsoft.com/office/word/2006/wordml" xmlns:wps="http://schemas.microsoft.com/office/word/2010/wordprocessingShape" mc:Ignorable="w14 w15 wp14">
   <w:p>
     <w:pPr>
       <w:pStyle w:val="Footer"/>
@@ -6882,7 +6305,7 @@
       <w:rPr>
         <w:noProof/>
       </w:rPr>
-      <w:t>1</w:t>
+      <w:t>5</w:t>
     </w:r>
     <w:r>
       <w:fldChar w:fldCharType="end"/>
@@ -6897,7 +6320,7 @@
 </file>
 
 <file path=word/footnotes.xml><?xml version="1.0" encoding="utf-8"?>
-<w:footnotes xmlns:wpc="http://schemas.microsoft.com/office/word/2010/wordprocessingCanvas" xmlns:mc="http://schemas.openxmlformats.org/markup-compatibility/2006" xmlns:o="urn:schemas-microsoft-com:office:office" xmlns:r="http://schemas.openxmlformats.org/officeDocument/2006/relationships" xmlns:m="http://schemas.openxmlformats.org/officeDocument/2006/math" xmlns:v="urn:schemas-microsoft-com:vml" xmlns:wp14="http://schemas.microsoft.com/office/word/2010/wordprocessingDrawing" xmlns:wp="http://schemas.openxmlformats.org/drawingml/2006/wordprocessingDrawing" xmlns:w10="urn:schemas-microsoft-com:office:word" xmlns:w="http://schemas.openxmlformats.org/wordprocessingml/2006/main" xmlns:w14="http://schemas.microsoft.com/office/word/2010/wordml" xmlns:wpg="http://schemas.microsoft.com/office/word/2010/wordprocessingGroup" xmlns:wpi="http://schemas.microsoft.com/office/word/2010/wordprocessingInk" xmlns:wne="http://schemas.microsoft.com/office/word/2006/wordml" xmlns:wps="http://schemas.microsoft.com/office/word/2010/wordprocessingShape" mc:Ignorable="w14 wp14">
+<w:footnotes xmlns:wpc="http://schemas.microsoft.com/office/word/2010/wordprocessingCanvas" xmlns:mc="http://schemas.openxmlformats.org/markup-compatibility/2006" xmlns:o="urn:schemas-microsoft-com:office:office" xmlns:r="http://schemas.openxmlformats.org/officeDocument/2006/relationships" xmlns:m="http://schemas.openxmlformats.org/officeDocument/2006/math" xmlns:v="urn:schemas-microsoft-com:vml" xmlns:wp14="http://schemas.microsoft.com/office/word/2010/wordprocessingDrawing" xmlns:wp="http://schemas.openxmlformats.org/drawingml/2006/wordprocessingDrawing" xmlns:w10="urn:schemas-microsoft-com:office:word" xmlns:w="http://schemas.openxmlformats.org/wordprocessingml/2006/main" xmlns:w14="http://schemas.microsoft.com/office/word/2010/wordml" xmlns:w15="http://schemas.microsoft.com/office/word/2012/wordml" xmlns:wpg="http://schemas.microsoft.com/office/word/2010/wordprocessingGroup" xmlns:wpi="http://schemas.microsoft.com/office/word/2010/wordprocessingInk" xmlns:wne="http://schemas.microsoft.com/office/word/2006/wordml" xmlns:wps="http://schemas.microsoft.com/office/word/2010/wordprocessingShape" mc:Ignorable="w14 w15 wp14">
   <w:footnote w:type="separator" w:id="-1">
     <w:p>
       <w:pPr>
@@ -6922,7 +6345,7 @@
 </file>
 
 <file path=word/numbering.xml><?xml version="1.0" encoding="utf-8"?>
-<w:numbering xmlns:wpc="http://schemas.microsoft.com/office/word/2010/wordprocessingCanvas" xmlns:mc="http://schemas.openxmlformats.org/markup-compatibility/2006" xmlns:o="urn:schemas-microsoft-com:office:office" xmlns:r="http://schemas.openxmlformats.org/officeDocument/2006/relationships" xmlns:m="http://schemas.openxmlformats.org/officeDocument/2006/math" xmlns:v="urn:schemas-microsoft-com:vml" xmlns:wp14="http://schemas.microsoft.com/office/word/2010/wordprocessingDrawing" xmlns:wp="http://schemas.openxmlformats.org/drawingml/2006/wordprocessingDrawing" xmlns:w10="urn:schemas-microsoft-com:office:word" xmlns:w="http://schemas.openxmlformats.org/wordprocessingml/2006/main" xmlns:w14="http://schemas.microsoft.com/office/word/2010/wordml" xmlns:wpg="http://schemas.microsoft.com/office/word/2010/wordprocessingGroup" xmlns:wpi="http://schemas.microsoft.com/office/word/2010/wordprocessingInk" xmlns:wne="http://schemas.microsoft.com/office/word/2006/wordml" xmlns:wps="http://schemas.microsoft.com/office/word/2010/wordprocessingShape" mc:Ignorable="w14 wp14">
+<w:numbering xmlns:wpc="http://schemas.microsoft.com/office/word/2010/wordprocessingCanvas" xmlns:mc="http://schemas.openxmlformats.org/markup-compatibility/2006" xmlns:o="urn:schemas-microsoft-com:office:office" xmlns:r="http://schemas.openxmlformats.org/officeDocument/2006/relationships" xmlns:m="http://schemas.openxmlformats.org/officeDocument/2006/math" xmlns:v="urn:schemas-microsoft-com:vml" xmlns:wp14="http://schemas.microsoft.com/office/word/2010/wordprocessingDrawing" xmlns:wp="http://schemas.openxmlformats.org/drawingml/2006/wordprocessingDrawing" xmlns:w10="urn:schemas-microsoft-com:office:word" xmlns:w="http://schemas.openxmlformats.org/wordprocessingml/2006/main" xmlns:w14="http://schemas.microsoft.com/office/word/2010/wordml" xmlns:w15="http://schemas.microsoft.com/office/word/2012/wordml" xmlns:wpg="http://schemas.microsoft.com/office/word/2010/wordprocessingGroup" xmlns:wpi="http://schemas.microsoft.com/office/word/2010/wordprocessingInk" xmlns:wne="http://schemas.microsoft.com/office/word/2006/wordml" xmlns:wps="http://schemas.microsoft.com/office/word/2010/wordprocessingShape" mc:Ignorable="w14 w15 wp14">
   <w:abstractNum w:abstractNumId="0">
     <w:nsid w:val="02C322B9"/>
     <w:multiLevelType w:val="multilevel"/>
@@ -7764,7 +7187,7 @@
 </file>
 
 <file path=word/styles.xml><?xml version="1.0" encoding="utf-8"?>
-<w:styles xmlns:mc="http://schemas.openxmlformats.org/markup-compatibility/2006" xmlns:r="http://schemas.openxmlformats.org/officeDocument/2006/relationships" xmlns:w="http://schemas.openxmlformats.org/wordprocessingml/2006/main" xmlns:w14="http://schemas.microsoft.com/office/word/2010/wordml" mc:Ignorable="w14">
+<w:styles xmlns:mc="http://schemas.openxmlformats.org/markup-compatibility/2006" xmlns:r="http://schemas.openxmlformats.org/officeDocument/2006/relationships" xmlns:w="http://schemas.openxmlformats.org/wordprocessingml/2006/main" xmlns:w14="http://schemas.microsoft.com/office/word/2010/wordml" xmlns:w15="http://schemas.microsoft.com/office/word/2012/wordml" mc:Ignorable="w14 w15">
   <w:docDefaults>
     <w:rPrDefault>
       <w:rPr>
@@ -7780,144 +7203,378 @@
       </w:pPr>
     </w:pPrDefault>
   </w:docDefaults>
-  <w:latentStyles w:defLockedState="0" w:defUIPriority="99" w:defSemiHidden="1" w:defUnhideWhenUsed="1" w:defQFormat="0" w:count="267">
-    <w:lsdException w:name="Normal" w:semiHidden="0" w:uiPriority="0" w:unhideWhenUsed="0" w:qFormat="1"/>
-    <w:lsdException w:name="heading 1" w:semiHidden="0" w:uiPriority="9" w:unhideWhenUsed="0" w:qFormat="1"/>
-    <w:lsdException w:name="heading 2" w:uiPriority="9" w:qFormat="1"/>
-    <w:lsdException w:name="heading 3" w:uiPriority="9" w:qFormat="1"/>
-    <w:lsdException w:name="heading 4" w:uiPriority="9" w:qFormat="1"/>
-    <w:lsdException w:name="heading 5" w:uiPriority="9" w:qFormat="1"/>
-    <w:lsdException w:name="heading 6" w:uiPriority="9" w:qFormat="1"/>
-    <w:lsdException w:name="heading 7" w:uiPriority="9" w:qFormat="1"/>
-    <w:lsdException w:name="heading 8" w:uiPriority="9" w:qFormat="1"/>
-    <w:lsdException w:name="heading 9" w:uiPriority="9" w:qFormat="1"/>
-    <w:lsdException w:name="toc 1" w:uiPriority="39"/>
-    <w:lsdException w:name="toc 2" w:uiPriority="39"/>
-    <w:lsdException w:name="toc 3" w:uiPriority="39"/>
-    <w:lsdException w:name="toc 4" w:uiPriority="39"/>
-    <w:lsdException w:name="toc 5" w:uiPriority="39"/>
-    <w:lsdException w:name="toc 6" w:uiPriority="39"/>
-    <w:lsdException w:name="toc 7" w:uiPriority="39"/>
-    <w:lsdException w:name="toc 8" w:uiPriority="39"/>
-    <w:lsdException w:name="toc 9" w:uiPriority="39"/>
-    <w:lsdException w:name="caption" w:uiPriority="35" w:qFormat="1"/>
-    <w:lsdException w:name="Title" w:semiHidden="0" w:uiPriority="10" w:unhideWhenUsed="0" w:qFormat="1"/>
-    <w:lsdException w:name="Default Paragraph Font" w:uiPriority="1"/>
-    <w:lsdException w:name="Subtitle" w:semiHidden="0" w:uiPriority="11" w:unhideWhenUsed="0" w:qFormat="1"/>
-    <w:lsdException w:name="Strong" w:semiHidden="0" w:uiPriority="22" w:unhideWhenUsed="0" w:qFormat="1"/>
-    <w:lsdException w:name="Emphasis" w:semiHidden="0" w:uiPriority="20" w:unhideWhenUsed="0" w:qFormat="1"/>
-    <w:lsdException w:name="Table Grid" w:semiHidden="0" w:uiPriority="59" w:unhideWhenUsed="0"/>
-    <w:lsdException w:name="Placeholder Text" w:unhideWhenUsed="0"/>
-    <w:lsdException w:name="No Spacing" w:semiHidden="0" w:uiPriority="1" w:unhideWhenUsed="0" w:qFormat="1"/>
-    <w:lsdException w:name="Light Shading" w:semiHidden="0" w:uiPriority="60" w:unhideWhenUsed="0"/>
-    <w:lsdException w:name="Light List" w:semiHidden="0" w:uiPriority="61" w:unhideWhenUsed="0"/>
-    <w:lsdException w:name="Light Grid" w:semiHidden="0" w:uiPriority="62" w:unhideWhenUsed="0"/>
-    <w:lsdException w:name="Medium Shading 1" w:semiHidden="0" w:uiPriority="63" w:unhideWhenUsed="0"/>
-    <w:lsdException w:name="Medium Shading 2" w:semiHidden="0" w:uiPriority="64" w:unhideWhenUsed="0"/>
-    <w:lsdException w:name="Medium List 1" w:semiHidden="0" w:uiPriority="65" w:unhideWhenUsed="0"/>
-    <w:lsdException w:name="Medium List 2" w:semiHidden="0" w:uiPriority="66" w:unhideWhenUsed="0"/>
-    <w:lsdException w:name="Medium Grid 1" w:semiHidden="0" w:uiPriority="67" w:unhideWhenUsed="0"/>
-    <w:lsdException w:name="Medium Grid 2" w:semiHidden="0" w:uiPriority="68" w:unhideWhenUsed="0"/>
-    <w:lsdException w:name="Medium Grid 3" w:semiHidden="0" w:uiPriority="69" w:unhideWhenUsed="0"/>
-    <w:lsdException w:name="Dark List" w:semiHidden="0" w:uiPriority="70" w:unhideWhenUsed="0"/>
-    <w:lsdException w:name="Colorful Shading" w:semiHidden="0" w:uiPriority="71" w:unhideWhenUsed="0"/>
-    <w:lsdException w:name="Colorful List" w:semiHidden="0" w:uiPriority="72" w:unhideWhenUsed="0"/>
-    <w:lsdException w:name="Colorful Grid" w:semiHidden="0" w:uiPriority="73" w:unhideWhenUsed="0"/>
-    <w:lsdException w:name="Light Shading Accent 1" w:semiHidden="0" w:uiPriority="60" w:unhideWhenUsed="0"/>
-    <w:lsdException w:name="Light List Accent 1" w:semiHidden="0" w:uiPriority="61" w:unhideWhenUsed="0"/>
-    <w:lsdException w:name="Light Grid Accent 1" w:semiHidden="0" w:uiPriority="62" w:unhideWhenUsed="0"/>
-    <w:lsdException w:name="Medium Shading 1 Accent 1" w:semiHidden="0" w:uiPriority="63" w:unhideWhenUsed="0"/>
-    <w:lsdException w:name="Medium Shading 2 Accent 1" w:semiHidden="0" w:uiPriority="64" w:unhideWhenUsed="0"/>
-    <w:lsdException w:name="Medium List 1 Accent 1" w:semiHidden="0" w:uiPriority="65" w:unhideWhenUsed="0"/>
-    <w:lsdException w:name="Revision" w:unhideWhenUsed="0"/>
-    <w:lsdException w:name="List Paragraph" w:semiHidden="0" w:uiPriority="34" w:unhideWhenUsed="0" w:qFormat="1"/>
-    <w:lsdException w:name="Quote" w:semiHidden="0" w:uiPriority="29" w:unhideWhenUsed="0" w:qFormat="1"/>
-    <w:lsdException w:name="Intense Quote" w:semiHidden="0" w:uiPriority="30" w:unhideWhenUsed="0" w:qFormat="1"/>
-    <w:lsdException w:name="Medium List 2 Accent 1" w:semiHidden="0" w:uiPriority="66" w:unhideWhenUsed="0"/>
-    <w:lsdException w:name="Medium Grid 1 Accent 1" w:semiHidden="0" w:uiPriority="67" w:unhideWhenUsed="0"/>
-    <w:lsdException w:name="Medium Grid 2 Accent 1" w:semiHidden="0" w:uiPriority="68" w:unhideWhenUsed="0"/>
-    <w:lsdException w:name="Medium Grid 3 Accent 1" w:semiHidden="0" w:uiPriority="69" w:unhideWhenUsed="0"/>
-    <w:lsdException w:name="Dark List Accent 1" w:semiHidden="0" w:uiPriority="70" w:unhideWhenUsed="0"/>
-    <w:lsdException w:name="Colorful Shading Accent 1" w:semiHidden="0" w:uiPriority="71" w:unhideWhenUsed="0"/>
-    <w:lsdException w:name="Colorful List Accent 1" w:semiHidden="0" w:uiPriority="72" w:unhideWhenUsed="0"/>
-    <w:lsdException w:name="Colorful Grid Accent 1" w:semiHidden="0" w:uiPriority="73" w:unhideWhenUsed="0"/>
-    <w:lsdException w:name="Light Shading Accent 2" w:semiHidden="0" w:uiPriority="60" w:unhideWhenUsed="0"/>
-    <w:lsdException w:name="Light List Accent 2" w:semiHidden="0" w:uiPriority="61" w:unhideWhenUsed="0"/>
-    <w:lsdException w:name="Light Grid Accent 2" w:semiHidden="0" w:uiPriority="62" w:unhideWhenUsed="0"/>
-    <w:lsdException w:name="Medium Shading 1 Accent 2" w:semiHidden="0" w:uiPriority="63" w:unhideWhenUsed="0"/>
-    <w:lsdException w:name="Medium Shading 2 Accent 2" w:semiHidden="0" w:uiPriority="64" w:unhideWhenUsed="0"/>
-    <w:lsdException w:name="Medium List 1 Accent 2" w:semiHidden="0" w:uiPriority="65" w:unhideWhenUsed="0"/>
-    <w:lsdException w:name="Medium List 2 Accent 2" w:semiHidden="0" w:uiPriority="66" w:unhideWhenUsed="0"/>
-    <w:lsdException w:name="Medium Grid 1 Accent 2" w:semiHidden="0" w:uiPriority="67" w:unhideWhenUsed="0"/>
-    <w:lsdException w:name="Medium Grid 2 Accent 2" w:semiHidden="0" w:uiPriority="68" w:unhideWhenUsed="0"/>
-    <w:lsdException w:name="Medium Grid 3 Accent 2" w:semiHidden="0" w:uiPriority="69" w:unhideWhenUsed="0"/>
-    <w:lsdException w:name="Dark List Accent 2" w:semiHidden="0" w:uiPriority="70" w:unhideWhenUsed="0"/>
-    <w:lsdException w:name="Colorful Shading Accent 2" w:semiHidden="0" w:uiPriority="71" w:unhideWhenUsed="0"/>
-    <w:lsdException w:name="Colorful List Accent 2" w:semiHidden="0" w:uiPriority="72" w:unhideWhenUsed="0"/>
-    <w:lsdException w:name="Colorful Grid Accent 2" w:semiHidden="0" w:uiPriority="73" w:unhideWhenUsed="0"/>
-    <w:lsdException w:name="Light Shading Accent 3" w:semiHidden="0" w:uiPriority="60" w:unhideWhenUsed="0"/>
-    <w:lsdException w:name="Light List Accent 3" w:semiHidden="0" w:uiPriority="61" w:unhideWhenUsed="0"/>
-    <w:lsdException w:name="Light Grid Accent 3" w:semiHidden="0" w:uiPriority="62" w:unhideWhenUsed="0"/>
-    <w:lsdException w:name="Medium Shading 1 Accent 3" w:semiHidden="0" w:uiPriority="63" w:unhideWhenUsed="0"/>
-    <w:lsdException w:name="Medium Shading 2 Accent 3" w:semiHidden="0" w:uiPriority="64" w:unhideWhenUsed="0"/>
-    <w:lsdException w:name="Medium List 1 Accent 3" w:semiHidden="0" w:uiPriority="65" w:unhideWhenUsed="0"/>
-    <w:lsdException w:name="Medium List 2 Accent 3" w:semiHidden="0" w:uiPriority="66" w:unhideWhenUsed="0"/>
-    <w:lsdException w:name="Medium Grid 1 Accent 3" w:semiHidden="0" w:uiPriority="67" w:unhideWhenUsed="0"/>
-    <w:lsdException w:name="Medium Grid 2 Accent 3" w:semiHidden="0" w:uiPriority="68" w:unhideWhenUsed="0"/>
-    <w:lsdException w:name="Medium Grid 3 Accent 3" w:semiHidden="0" w:uiPriority="69" w:unhideWhenUsed="0"/>
-    <w:lsdException w:name="Dark List Accent 3" w:semiHidden="0" w:uiPriority="70" w:unhideWhenUsed="0"/>
-    <w:lsdException w:name="Colorful Shading Accent 3" w:semiHidden="0" w:uiPriority="71" w:unhideWhenUsed="0"/>
-    <w:lsdException w:name="Colorful List Accent 3" w:semiHidden="0" w:uiPriority="72" w:unhideWhenUsed="0"/>
-    <w:lsdException w:name="Colorful Grid Accent 3" w:semiHidden="0" w:uiPriority="73" w:unhideWhenUsed="0"/>
-    <w:lsdException w:name="Light Shading Accent 4" w:semiHidden="0" w:uiPriority="60" w:unhideWhenUsed="0"/>
-    <w:lsdException w:name="Light List Accent 4" w:semiHidden="0" w:uiPriority="61" w:unhideWhenUsed="0"/>
-    <w:lsdException w:name="Light Grid Accent 4" w:semiHidden="0" w:uiPriority="62" w:unhideWhenUsed="0"/>
-    <w:lsdException w:name="Medium Shading 1 Accent 4" w:semiHidden="0" w:uiPriority="63" w:unhideWhenUsed="0"/>
-    <w:lsdException w:name="Medium Shading 2 Accent 4" w:semiHidden="0" w:uiPriority="64" w:unhideWhenUsed="0"/>
-    <w:lsdException w:name="Medium List 1 Accent 4" w:semiHidden="0" w:uiPriority="65" w:unhideWhenUsed="0"/>
-    <w:lsdException w:name="Medium List 2 Accent 4" w:semiHidden="0" w:uiPriority="66" w:unhideWhenUsed="0"/>
-    <w:lsdException w:name="Medium Grid 1 Accent 4" w:semiHidden="0" w:uiPriority="67" w:unhideWhenUsed="0"/>
-    <w:lsdException w:name="Medium Grid 2 Accent 4" w:semiHidden="0" w:uiPriority="68" w:unhideWhenUsed="0"/>
-    <w:lsdException w:name="Medium Grid 3 Accent 4" w:semiHidden="0" w:uiPriority="69" w:unhideWhenUsed="0"/>
-    <w:lsdException w:name="Dark List Accent 4" w:semiHidden="0" w:uiPriority="70" w:unhideWhenUsed="0"/>
-    <w:lsdException w:name="Colorful Shading Accent 4" w:semiHidden="0" w:uiPriority="71" w:unhideWhenUsed="0"/>
-    <w:lsdException w:name="Colorful List Accent 4" w:semiHidden="0" w:uiPriority="72" w:unhideWhenUsed="0"/>
-    <w:lsdException w:name="Colorful Grid Accent 4" w:semiHidden="0" w:uiPriority="73" w:unhideWhenUsed="0"/>
-    <w:lsdException w:name="Light Shading Accent 5" w:semiHidden="0" w:uiPriority="60" w:unhideWhenUsed="0"/>
-    <w:lsdException w:name="Light List Accent 5" w:semiHidden="0" w:uiPriority="61" w:unhideWhenUsed="0"/>
-    <w:lsdException w:name="Light Grid Accent 5" w:semiHidden="0" w:uiPriority="62" w:unhideWhenUsed="0"/>
-    <w:lsdException w:name="Medium Shading 1 Accent 5" w:semiHidden="0" w:uiPriority="63" w:unhideWhenUsed="0"/>
-    <w:lsdException w:name="Medium Shading 2 Accent 5" w:semiHidden="0" w:uiPriority="64" w:unhideWhenUsed="0"/>
-    <w:lsdException w:name="Medium List 1 Accent 5" w:semiHidden="0" w:uiPriority="65" w:unhideWhenUsed="0"/>
-    <w:lsdException w:name="Medium List 2 Accent 5" w:semiHidden="0" w:uiPriority="66" w:unhideWhenUsed="0"/>
-    <w:lsdException w:name="Medium Grid 1 Accent 5" w:semiHidden="0" w:uiPriority="67" w:unhideWhenUsed="0"/>
-    <w:lsdException w:name="Medium Grid 2 Accent 5" w:semiHidden="0" w:uiPriority="68" w:unhideWhenUsed="0"/>
-    <w:lsdException w:name="Medium Grid 3 Accent 5" w:semiHidden="0" w:uiPriority="69" w:unhideWhenUsed="0"/>
-    <w:lsdException w:name="Dark List Accent 5" w:semiHidden="0" w:uiPriority="70" w:unhideWhenUsed="0"/>
-    <w:lsdException w:name="Colorful Shading Accent 5" w:semiHidden="0" w:uiPriority="71" w:unhideWhenUsed="0"/>
-    <w:lsdException w:name="Colorful List Accent 5" w:semiHidden="0" w:uiPriority="72" w:unhideWhenUsed="0"/>
-    <w:lsdException w:name="Colorful Grid Accent 5" w:semiHidden="0" w:uiPriority="73" w:unhideWhenUsed="0"/>
-    <w:lsdException w:name="Light Shading Accent 6" w:semiHidden="0" w:uiPriority="60" w:unhideWhenUsed="0"/>
-    <w:lsdException w:name="Light List Accent 6" w:semiHidden="0" w:uiPriority="61" w:unhideWhenUsed="0"/>
-    <w:lsdException w:name="Light Grid Accent 6" w:semiHidden="0" w:uiPriority="62" w:unhideWhenUsed="0"/>
-    <w:lsdException w:name="Medium Shading 1 Accent 6" w:semiHidden="0" w:uiPriority="63" w:unhideWhenUsed="0"/>
-    <w:lsdException w:name="Medium Shading 2 Accent 6" w:semiHidden="0" w:uiPriority="64" w:unhideWhenUsed="0"/>
-    <w:lsdException w:name="Medium List 1 Accent 6" w:semiHidden="0" w:uiPriority="65" w:unhideWhenUsed="0"/>
-    <w:lsdException w:name="Medium List 2 Accent 6" w:semiHidden="0" w:uiPriority="66" w:unhideWhenUsed="0"/>
-    <w:lsdException w:name="Medium Grid 1 Accent 6" w:semiHidden="0" w:uiPriority="67" w:unhideWhenUsed="0"/>
-    <w:lsdException w:name="Medium Grid 2 Accent 6" w:semiHidden="0" w:uiPriority="68" w:unhideWhenUsed="0"/>
-    <w:lsdException w:name="Medium Grid 3 Accent 6" w:semiHidden="0" w:uiPriority="69" w:unhideWhenUsed="0"/>
-    <w:lsdException w:name="Dark List Accent 6" w:semiHidden="0" w:uiPriority="70" w:unhideWhenUsed="0"/>
-    <w:lsdException w:name="Colorful Shading Accent 6" w:semiHidden="0" w:uiPriority="71" w:unhideWhenUsed="0"/>
-    <w:lsdException w:name="Colorful List Accent 6" w:semiHidden="0" w:uiPriority="72" w:unhideWhenUsed="0"/>
-    <w:lsdException w:name="Colorful Grid Accent 6" w:semiHidden="0" w:uiPriority="73" w:unhideWhenUsed="0"/>
-    <w:lsdException w:name="Subtle Emphasis" w:semiHidden="0" w:uiPriority="19" w:unhideWhenUsed="0" w:qFormat="1"/>
-    <w:lsdException w:name="Intense Emphasis" w:semiHidden="0" w:uiPriority="21" w:unhideWhenUsed="0" w:qFormat="1"/>
-    <w:lsdException w:name="Subtle Reference" w:semiHidden="0" w:uiPriority="31" w:unhideWhenUsed="0" w:qFormat="1"/>
-    <w:lsdException w:name="Intense Reference" w:semiHidden="0" w:uiPriority="32" w:unhideWhenUsed="0" w:qFormat="1"/>
-    <w:lsdException w:name="Book Title" w:semiHidden="0" w:uiPriority="33" w:unhideWhenUsed="0" w:qFormat="1"/>
-    <w:lsdException w:name="Bibliography" w:uiPriority="37"/>
-    <w:lsdException w:name="TOC Heading" w:uiPriority="39" w:qFormat="1"/>
+  <w:latentStyles w:defLockedState="0" w:defUIPriority="99" w:defSemiHidden="0" w:defUnhideWhenUsed="0" w:defQFormat="0" w:count="371">
+    <w:lsdException w:name="Normal" w:uiPriority="0" w:qFormat="1"/>
+    <w:lsdException w:name="heading 1" w:uiPriority="9" w:qFormat="1"/>
+    <w:lsdException w:name="heading 2" w:semiHidden="1" w:uiPriority="9" w:unhideWhenUsed="1" w:qFormat="1"/>
+    <w:lsdException w:name="heading 3" w:semiHidden="1" w:uiPriority="9" w:unhideWhenUsed="1" w:qFormat="1"/>
+    <w:lsdException w:name="heading 4" w:semiHidden="1" w:uiPriority="9" w:unhideWhenUsed="1" w:qFormat="1"/>
+    <w:lsdException w:name="heading 5" w:semiHidden="1" w:uiPriority="9" w:unhideWhenUsed="1" w:qFormat="1"/>
+    <w:lsdException w:name="heading 6" w:semiHidden="1" w:uiPriority="9" w:unhideWhenUsed="1" w:qFormat="1"/>
+    <w:lsdException w:name="heading 7" w:semiHidden="1" w:uiPriority="9" w:unhideWhenUsed="1" w:qFormat="1"/>
+    <w:lsdException w:name="heading 8" w:semiHidden="1" w:uiPriority="9" w:unhideWhenUsed="1" w:qFormat="1"/>
+    <w:lsdException w:name="heading 9" w:semiHidden="1" w:uiPriority="9" w:unhideWhenUsed="1" w:qFormat="1"/>
+    <w:lsdException w:name="index 1" w:semiHidden="1" w:unhideWhenUsed="1"/>
+    <w:lsdException w:name="index 2" w:semiHidden="1" w:unhideWhenUsed="1"/>
+    <w:lsdException w:name="index 3" w:semiHidden="1" w:unhideWhenUsed="1"/>
+    <w:lsdException w:name="index 4" w:semiHidden="1" w:unhideWhenUsed="1"/>
+    <w:lsdException w:name="index 5" w:semiHidden="1" w:unhideWhenUsed="1"/>
+    <w:lsdException w:name="index 6" w:semiHidden="1" w:unhideWhenUsed="1"/>
+    <w:lsdException w:name="index 7" w:semiHidden="1" w:unhideWhenUsed="1"/>
+    <w:lsdException w:name="index 8" w:semiHidden="1" w:unhideWhenUsed="1"/>
+    <w:lsdException w:name="index 9" w:semiHidden="1" w:unhideWhenUsed="1"/>
+    <w:lsdException w:name="toc 1" w:semiHidden="1" w:uiPriority="39" w:unhideWhenUsed="1"/>
+    <w:lsdException w:name="toc 2" w:semiHidden="1" w:uiPriority="39" w:unhideWhenUsed="1"/>
+    <w:lsdException w:name="toc 3" w:semiHidden="1" w:uiPriority="39" w:unhideWhenUsed="1"/>
+    <w:lsdException w:name="toc 4" w:semiHidden="1" w:uiPriority="39" w:unhideWhenUsed="1"/>
+    <w:lsdException w:name="toc 5" w:semiHidden="1" w:uiPriority="39" w:unhideWhenUsed="1"/>
+    <w:lsdException w:name="toc 6" w:semiHidden="1" w:uiPriority="39" w:unhideWhenUsed="1"/>
+    <w:lsdException w:name="toc 7" w:semiHidden="1" w:uiPriority="39" w:unhideWhenUsed="1"/>
+    <w:lsdException w:name="toc 8" w:semiHidden="1" w:uiPriority="39" w:unhideWhenUsed="1"/>
+    <w:lsdException w:name="toc 9" w:semiHidden="1" w:uiPriority="39" w:unhideWhenUsed="1"/>
+    <w:lsdException w:name="Normal Indent" w:semiHidden="1" w:unhideWhenUsed="1"/>
+    <w:lsdException w:name="footnote text" w:semiHidden="1" w:unhideWhenUsed="1"/>
+    <w:lsdException w:name="annotation text" w:semiHidden="1" w:unhideWhenUsed="1"/>
+    <w:lsdException w:name="header" w:semiHidden="1" w:unhideWhenUsed="1"/>
+    <w:lsdException w:name="footer" w:semiHidden="1" w:unhideWhenUsed="1"/>
+    <w:lsdException w:name="index heading" w:semiHidden="1" w:unhideWhenUsed="1"/>
+    <w:lsdException w:name="caption" w:semiHidden="1" w:uiPriority="35" w:unhideWhenUsed="1" w:qFormat="1"/>
+    <w:lsdException w:name="table of figures" w:semiHidden="1" w:unhideWhenUsed="1"/>
+    <w:lsdException w:name="envelope address" w:semiHidden="1" w:unhideWhenUsed="1"/>
+    <w:lsdException w:name="envelope return" w:semiHidden="1" w:unhideWhenUsed="1"/>
+    <w:lsdException w:name="footnote reference" w:semiHidden="1" w:unhideWhenUsed="1"/>
+    <w:lsdException w:name="annotation reference" w:semiHidden="1" w:unhideWhenUsed="1"/>
+    <w:lsdException w:name="line number" w:semiHidden="1" w:unhideWhenUsed="1"/>
+    <w:lsdException w:name="page number" w:semiHidden="1" w:unhideWhenUsed="1"/>
+    <w:lsdException w:name="endnote reference" w:semiHidden="1" w:unhideWhenUsed="1"/>
+    <w:lsdException w:name="endnote text" w:semiHidden="1" w:unhideWhenUsed="1"/>
+    <w:lsdException w:name="table of authorities" w:semiHidden="1" w:unhideWhenUsed="1"/>
+    <w:lsdException w:name="macro" w:semiHidden="1" w:unhideWhenUsed="1"/>
+    <w:lsdException w:name="toa heading" w:semiHidden="1" w:unhideWhenUsed="1"/>
+    <w:lsdException w:name="List" w:semiHidden="1" w:unhideWhenUsed="1"/>
+    <w:lsdException w:name="List Bullet" w:semiHidden="1" w:unhideWhenUsed="1"/>
+    <w:lsdException w:name="List Number" w:semiHidden="1" w:unhideWhenUsed="1"/>
+    <w:lsdException w:name="List 2" w:semiHidden="1" w:unhideWhenUsed="1"/>
+    <w:lsdException w:name="List 3" w:semiHidden="1" w:unhideWhenUsed="1"/>
+    <w:lsdException w:name="List 4" w:semiHidden="1" w:unhideWhenUsed="1"/>
+    <w:lsdException w:name="List 5" w:semiHidden="1" w:unhideWhenUsed="1"/>
+    <w:lsdException w:name="List Bullet 2" w:semiHidden="1" w:unhideWhenUsed="1"/>
+    <w:lsdException w:name="List Bullet 3" w:semiHidden="1" w:unhideWhenUsed="1"/>
+    <w:lsdException w:name="List Bullet 4" w:semiHidden="1" w:unhideWhenUsed="1"/>
+    <w:lsdException w:name="List Bullet 5" w:semiHidden="1" w:unhideWhenUsed="1"/>
+    <w:lsdException w:name="List Number 2" w:semiHidden="1" w:unhideWhenUsed="1"/>
+    <w:lsdException w:name="List Number 3" w:semiHidden="1" w:unhideWhenUsed="1"/>
+    <w:lsdException w:name="List Number 4" w:semiHidden="1" w:unhideWhenUsed="1"/>
+    <w:lsdException w:name="List Number 5" w:semiHidden="1" w:unhideWhenUsed="1"/>
+    <w:lsdException w:name="Title" w:uiPriority="10" w:qFormat="1"/>
+    <w:lsdException w:name="Closing" w:semiHidden="1" w:unhideWhenUsed="1"/>
+    <w:lsdException w:name="Signature" w:semiHidden="1" w:unhideWhenUsed="1"/>
+    <w:lsdException w:name="Default Paragraph Font" w:semiHidden="1" w:uiPriority="1" w:unhideWhenUsed="1"/>
+    <w:lsdException w:name="Body Text" w:semiHidden="1" w:unhideWhenUsed="1"/>
+    <w:lsdException w:name="Body Text Indent" w:semiHidden="1" w:unhideWhenUsed="1"/>
+    <w:lsdException w:name="List Continue" w:semiHidden="1" w:unhideWhenUsed="1"/>
+    <w:lsdException w:name="List Continue 2" w:semiHidden="1" w:unhideWhenUsed="1"/>
+    <w:lsdException w:name="List Continue 3" w:semiHidden="1" w:unhideWhenUsed="1"/>
+    <w:lsdException w:name="List Continue 4" w:semiHidden="1" w:unhideWhenUsed="1"/>
+    <w:lsdException w:name="List Continue 5" w:semiHidden="1" w:unhideWhenUsed="1"/>
+    <w:lsdException w:name="Message Header" w:semiHidden="1" w:unhideWhenUsed="1"/>
+    <w:lsdException w:name="Subtitle" w:uiPriority="11" w:qFormat="1"/>
+    <w:lsdException w:name="Salutation" w:semiHidden="1" w:unhideWhenUsed="1"/>
+    <w:lsdException w:name="Date" w:semiHidden="1" w:unhideWhenUsed="1"/>
+    <w:lsdException w:name="Body Text First Indent" w:semiHidden="1" w:unhideWhenUsed="1"/>
+    <w:lsdException w:name="Body Text First Indent 2" w:semiHidden="1" w:unhideWhenUsed="1"/>
+    <w:lsdException w:name="Note Heading" w:semiHidden="1" w:unhideWhenUsed="1"/>
+    <w:lsdException w:name="Body Text 2" w:semiHidden="1" w:unhideWhenUsed="1"/>
+    <w:lsdException w:name="Body Text 3" w:semiHidden="1" w:unhideWhenUsed="1"/>
+    <w:lsdException w:name="Body Text Indent 2" w:semiHidden="1" w:unhideWhenUsed="1"/>
+    <w:lsdException w:name="Body Text Indent 3" w:semiHidden="1" w:unhideWhenUsed="1"/>
+    <w:lsdException w:name="Block Text" w:semiHidden="1" w:unhideWhenUsed="1"/>
+    <w:lsdException w:name="Hyperlink" w:semiHidden="1" w:unhideWhenUsed="1"/>
+    <w:lsdException w:name="FollowedHyperlink" w:semiHidden="1" w:unhideWhenUsed="1"/>
+    <w:lsdException w:name="Strong" w:uiPriority="22" w:qFormat="1"/>
+    <w:lsdException w:name="Emphasis" w:uiPriority="20" w:qFormat="1"/>
+    <w:lsdException w:name="Document Map" w:semiHidden="1" w:unhideWhenUsed="1"/>
+    <w:lsdException w:name="Plain Text" w:semiHidden="1" w:unhideWhenUsed="1"/>
+    <w:lsdException w:name="E-mail Signature" w:semiHidden="1" w:unhideWhenUsed="1"/>
+    <w:lsdException w:name="HTML Top of Form" w:semiHidden="1" w:unhideWhenUsed="1"/>
+    <w:lsdException w:name="HTML Bottom of Form" w:semiHidden="1" w:unhideWhenUsed="1"/>
+    <w:lsdException w:name="Normal (Web)" w:semiHidden="1" w:unhideWhenUsed="1"/>
+    <w:lsdException w:name="HTML Acronym" w:semiHidden="1" w:unhideWhenUsed="1"/>
+    <w:lsdException w:name="HTML Address" w:semiHidden="1" w:unhideWhenUsed="1"/>
+    <w:lsdException w:name="HTML Cite" w:semiHidden="1" w:unhideWhenUsed="1"/>
+    <w:lsdException w:name="HTML Code" w:semiHidden="1" w:unhideWhenUsed="1"/>
+    <w:lsdException w:name="HTML Definition" w:semiHidden="1" w:unhideWhenUsed="1"/>
+    <w:lsdException w:name="HTML Keyboard" w:semiHidden="1" w:unhideWhenUsed="1"/>
+    <w:lsdException w:name="HTML Preformatted" w:semiHidden="1" w:unhideWhenUsed="1"/>
+    <w:lsdException w:name="HTML Sample" w:semiHidden="1" w:unhideWhenUsed="1"/>
+    <w:lsdException w:name="HTML Typewriter" w:semiHidden="1" w:unhideWhenUsed="1"/>
+    <w:lsdException w:name="HTML Variable" w:semiHidden="1" w:unhideWhenUsed="1"/>
+    <w:lsdException w:name="Normal Table" w:semiHidden="1" w:unhideWhenUsed="1"/>
+    <w:lsdException w:name="annotation subject" w:semiHidden="1" w:unhideWhenUsed="1"/>
+    <w:lsdException w:name="No List" w:semiHidden="1" w:unhideWhenUsed="1"/>
+    <w:lsdException w:name="Outline List 1" w:semiHidden="1" w:unhideWhenUsed="1"/>
+    <w:lsdException w:name="Outline List 2" w:semiHidden="1" w:unhideWhenUsed="1"/>
+    <w:lsdException w:name="Outline List 3" w:semiHidden="1" w:unhideWhenUsed="1"/>
+    <w:lsdException w:name="Table Simple 1" w:semiHidden="1" w:unhideWhenUsed="1"/>
+    <w:lsdException w:name="Table Simple 2" w:semiHidden="1" w:unhideWhenUsed="1"/>
+    <w:lsdException w:name="Table Simple 3" w:semiHidden="1" w:unhideWhenUsed="1"/>
+    <w:lsdException w:name="Table Classic 1" w:semiHidden="1" w:unhideWhenUsed="1"/>
+    <w:lsdException w:name="Table Classic 2" w:semiHidden="1" w:unhideWhenUsed="1"/>
+    <w:lsdException w:name="Table Classic 3" w:semiHidden="1" w:unhideWhenUsed="1"/>
+    <w:lsdException w:name="Table Classic 4" w:semiHidden="1" w:unhideWhenUsed="1"/>
+    <w:lsdException w:name="Table Colorful 1" w:semiHidden="1" w:unhideWhenUsed="1"/>
+    <w:lsdException w:name="Table Colorful 2" w:semiHidden="1" w:unhideWhenUsed="1"/>
+    <w:lsdException w:name="Table Colorful 3" w:semiHidden="1" w:unhideWhenUsed="1"/>
+    <w:lsdException w:name="Table Columns 1" w:semiHidden="1" w:unhideWhenUsed="1"/>
+    <w:lsdException w:name="Table Columns 2" w:semiHidden="1" w:unhideWhenUsed="1"/>
+    <w:lsdException w:name="Table Columns 3" w:semiHidden="1" w:unhideWhenUsed="1"/>
+    <w:lsdException w:name="Table Columns 4" w:semiHidden="1" w:unhideWhenUsed="1"/>
+    <w:lsdException w:name="Table Columns 5" w:semiHidden="1" w:unhideWhenUsed="1"/>
+    <w:lsdException w:name="Table Grid 1" w:semiHidden="1" w:unhideWhenUsed="1"/>
+    <w:lsdException w:name="Table Grid 2" w:semiHidden="1" w:unhideWhenUsed="1"/>
+    <w:lsdException w:name="Table Grid 3" w:semiHidden="1" w:unhideWhenUsed="1"/>
+    <w:lsdException w:name="Table Grid 4" w:semiHidden="1" w:unhideWhenUsed="1"/>
+    <w:lsdException w:name="Table Grid 5" w:semiHidden="1" w:unhideWhenUsed="1"/>
+    <w:lsdException w:name="Table Grid 6" w:semiHidden="1" w:unhideWhenUsed="1"/>
+    <w:lsdException w:name="Table Grid 7" w:semiHidden="1" w:unhideWhenUsed="1"/>
+    <w:lsdException w:name="Table Grid 8" w:semiHidden="1" w:unhideWhenUsed="1"/>
+    <w:lsdException w:name="Table List 1" w:semiHidden="1" w:unhideWhenUsed="1"/>
+    <w:lsdException w:name="Table List 2" w:semiHidden="1" w:unhideWhenUsed="1"/>
+    <w:lsdException w:name="Table List 3" w:semiHidden="1" w:unhideWhenUsed="1"/>
+    <w:lsdException w:name="Table List 4" w:semiHidden="1" w:unhideWhenUsed="1"/>
+    <w:lsdException w:name="Table List 5" w:semiHidden="1" w:unhideWhenUsed="1"/>
+    <w:lsdException w:name="Table List 6" w:semiHidden="1" w:unhideWhenUsed="1"/>
+    <w:lsdException w:name="Table List 7" w:semiHidden="1" w:unhideWhenUsed="1"/>
+    <w:lsdException w:name="Table List 8" w:semiHidden="1" w:unhideWhenUsed="1"/>
+    <w:lsdException w:name="Table 3D effects 1" w:semiHidden="1" w:unhideWhenUsed="1"/>
+    <w:lsdException w:name="Table 3D effects 2" w:semiHidden="1" w:unhideWhenUsed="1"/>
+    <w:lsdException w:name="Table 3D effects 3" w:semiHidden="1" w:unhideWhenUsed="1"/>
+    <w:lsdException w:name="Table Contemporary" w:semiHidden="1" w:unhideWhenUsed="1"/>
+    <w:lsdException w:name="Table Elegant" w:semiHidden="1" w:unhideWhenUsed="1"/>
+    <w:lsdException w:name="Table Professional" w:semiHidden="1" w:unhideWhenUsed="1"/>
+    <w:lsdException w:name="Table Subtle 1" w:semiHidden="1" w:unhideWhenUsed="1"/>
+    <w:lsdException w:name="Table Subtle 2" w:semiHidden="1" w:unhideWhenUsed="1"/>
+    <w:lsdException w:name="Table Web 1" w:semiHidden="1" w:unhideWhenUsed="1"/>
+    <w:lsdException w:name="Table Web 2" w:semiHidden="1" w:unhideWhenUsed="1"/>
+    <w:lsdException w:name="Table Web 3" w:semiHidden="1" w:unhideWhenUsed="1"/>
+    <w:lsdException w:name="Balloon Text" w:semiHidden="1" w:unhideWhenUsed="1"/>
+    <w:lsdException w:name="Table Grid" w:uiPriority="59"/>
+    <w:lsdException w:name="Table Theme" w:semiHidden="1" w:unhideWhenUsed="1"/>
+    <w:lsdException w:name="Placeholder Text" w:semiHidden="1"/>
+    <w:lsdException w:name="No Spacing" w:uiPriority="1" w:qFormat="1"/>
+    <w:lsdException w:name="Light Shading" w:uiPriority="60"/>
+    <w:lsdException w:name="Light List" w:uiPriority="61"/>
+    <w:lsdException w:name="Light Grid" w:uiPriority="62"/>
+    <w:lsdException w:name="Medium Shading 1" w:uiPriority="63"/>
+    <w:lsdException w:name="Medium Shading 2" w:uiPriority="64"/>
+    <w:lsdException w:name="Medium List 1" w:uiPriority="65"/>
+    <w:lsdException w:name="Medium List 2" w:uiPriority="66"/>
+    <w:lsdException w:name="Medium Grid 1" w:uiPriority="67"/>
+    <w:lsdException w:name="Medium Grid 2" w:uiPriority="68"/>
+    <w:lsdException w:name="Medium Grid 3" w:uiPriority="69"/>
+    <w:lsdException w:name="Dark List" w:uiPriority="70"/>
+    <w:lsdException w:name="Colorful Shading" w:uiPriority="71"/>
+    <w:lsdException w:name="Colorful List" w:uiPriority="72"/>
+    <w:lsdException w:name="Colorful Grid" w:uiPriority="73"/>
+    <w:lsdException w:name="Light Shading Accent 1" w:uiPriority="60"/>
+    <w:lsdException w:name="Light List Accent 1" w:uiPriority="61"/>
+    <w:lsdException w:name="Light Grid Accent 1" w:uiPriority="62"/>
+    <w:lsdException w:name="Medium Shading 1 Accent 1" w:uiPriority="63"/>
+    <w:lsdException w:name="Medium Shading 2 Accent 1" w:uiPriority="64"/>
+    <w:lsdException w:name="Medium List 1 Accent 1" w:uiPriority="65"/>
+    <w:lsdException w:name="Revision" w:semiHidden="1"/>
+    <w:lsdException w:name="List Paragraph" w:uiPriority="34" w:qFormat="1"/>
+    <w:lsdException w:name="Quote" w:uiPriority="29" w:qFormat="1"/>
+    <w:lsdException w:name="Intense Quote" w:uiPriority="30" w:qFormat="1"/>
+    <w:lsdException w:name="Medium List 2 Accent 1" w:uiPriority="66"/>
+    <w:lsdException w:name="Medium Grid 1 Accent 1" w:uiPriority="67"/>
+    <w:lsdException w:name="Medium Grid 2 Accent 1" w:uiPriority="68"/>
+    <w:lsdException w:name="Medium Grid 3 Accent 1" w:uiPriority="69"/>
+    <w:lsdException w:name="Dark List Accent 1" w:uiPriority="70"/>
+    <w:lsdException w:name="Colorful Shading Accent 1" w:uiPriority="71"/>
+    <w:lsdException w:name="Colorful List Accent 1" w:uiPriority="72"/>
+    <w:lsdException w:name="Colorful Grid Accent 1" w:uiPriority="73"/>
+    <w:lsdException w:name="Light Shading Accent 2" w:uiPriority="60"/>
+    <w:lsdException w:name="Light List Accent 2" w:uiPriority="61"/>
+    <w:lsdException w:name="Light Grid Accent 2" w:uiPriority="62"/>
+    <w:lsdException w:name="Medium Shading 1 Accent 2" w:uiPriority="63"/>
+    <w:lsdException w:name="Medium Shading 2 Accent 2" w:uiPriority="64"/>
+    <w:lsdException w:name="Medium List 1 Accent 2" w:uiPriority="65"/>
+    <w:lsdException w:name="Medium List 2 Accent 2" w:uiPriority="66"/>
+    <w:lsdException w:name="Medium Grid 1 Accent 2" w:uiPriority="67"/>
+    <w:lsdException w:name="Medium Grid 2 Accent 2" w:uiPriority="68"/>
+    <w:lsdException w:name="Medium Grid 3 Accent 2" w:uiPriority="69"/>
+    <w:lsdException w:name="Dark List Accent 2" w:uiPriority="70"/>
+    <w:lsdException w:name="Colorful Shading Accent 2" w:uiPriority="71"/>
+    <w:lsdException w:name="Colorful List Accent 2" w:uiPriority="72"/>
+    <w:lsdException w:name="Colorful Grid Accent 2" w:uiPriority="73"/>
+    <w:lsdException w:name="Light Shading Accent 3" w:uiPriority="60"/>
+    <w:lsdException w:name="Light List Accent 3" w:uiPriority="61"/>
+    <w:lsdException w:name="Light Grid Accent 3" w:uiPriority="62"/>
+    <w:lsdException w:name="Medium Shading 1 Accent 3" w:uiPriority="63"/>
+    <w:lsdException w:name="Medium Shading 2 Accent 3" w:uiPriority="64"/>
+    <w:lsdException w:name="Medium List 1 Accent 3" w:uiPriority="65"/>
+    <w:lsdException w:name="Medium List 2 Accent 3" w:uiPriority="66"/>
+    <w:lsdException w:name="Medium Grid 1 Accent 3" w:uiPriority="67"/>
+    <w:lsdException w:name="Medium Grid 2 Accent 3" w:uiPriority="68"/>
+    <w:lsdException w:name="Medium Grid 3 Accent 3" w:uiPriority="69"/>
+    <w:lsdException w:name="Dark List Accent 3" w:uiPriority="70"/>
+    <w:lsdException w:name="Colorful Shading Accent 3" w:uiPriority="71"/>
+    <w:lsdException w:name="Colorful List Accent 3" w:uiPriority="72"/>
+    <w:lsdException w:name="Colorful Grid Accent 3" w:uiPriority="73"/>
+    <w:lsdException w:name="Light Shading Accent 4" w:uiPriority="60"/>
+    <w:lsdException w:name="Light List Accent 4" w:uiPriority="61"/>
+    <w:lsdException w:name="Light Grid Accent 4" w:uiPriority="62"/>
+    <w:lsdException w:name="Medium Shading 1 Accent 4" w:uiPriority="63"/>
+    <w:lsdException w:name="Medium Shading 2 Accent 4" w:uiPriority="64"/>
+    <w:lsdException w:name="Medium List 1 Accent 4" w:uiPriority="65"/>
+    <w:lsdException w:name="Medium List 2 Accent 4" w:uiPriority="66"/>
+    <w:lsdException w:name="Medium Grid 1 Accent 4" w:uiPriority="67"/>
+    <w:lsdException w:name="Medium Grid 2 Accent 4" w:uiPriority="68"/>
+    <w:lsdException w:name="Medium Grid 3 Accent 4" w:uiPriority="69"/>
+    <w:lsdException w:name="Dark List Accent 4" w:uiPriority="70"/>
+    <w:lsdException w:name="Colorful Shading Accent 4" w:uiPriority="71"/>
+    <w:lsdException w:name="Colorful List Accent 4" w:uiPriority="72"/>
+    <w:lsdException w:name="Colorful Grid Accent 4" w:uiPriority="73"/>
+    <w:lsdException w:name="Light Shading Accent 5" w:uiPriority="60"/>
+    <w:lsdException w:name="Light List Accent 5" w:uiPriority="61"/>
+    <w:lsdException w:name="Light Grid Accent 5" w:uiPriority="62"/>
+    <w:lsdException w:name="Medium Shading 1 Accent 5" w:uiPriority="63"/>
+    <w:lsdException w:name="Medium Shading 2 Accent 5" w:uiPriority="64"/>
+    <w:lsdException w:name="Medium List 1 Accent 5" w:uiPriority="65"/>
+    <w:lsdException w:name="Medium List 2 Accent 5" w:uiPriority="66"/>
+    <w:lsdException w:name="Medium Grid 1 Accent 5" w:uiPriority="67"/>
+    <w:lsdException w:name="Medium Grid 2 Accent 5" w:uiPriority="68"/>
+    <w:lsdException w:name="Medium Grid 3 Accent 5" w:uiPriority="69"/>
+    <w:lsdException w:name="Dark List Accent 5" w:uiPriority="70"/>
+    <w:lsdException w:name="Colorful Shading Accent 5" w:uiPriority="71"/>
+    <w:lsdException w:name="Colorful List Accent 5" w:uiPriority="72"/>
+    <w:lsdException w:name="Colorful Grid Accent 5" w:uiPriority="73"/>
+    <w:lsdException w:name="Light Shading Accent 6" w:uiPriority="60"/>
+    <w:lsdException w:name="Light List Accent 6" w:uiPriority="61"/>
+    <w:lsdException w:name="Light Grid Accent 6" w:uiPriority="62"/>
+    <w:lsdException w:name="Medium Shading 1 Accent 6" w:uiPriority="63"/>
+    <w:lsdException w:name="Medium Shading 2 Accent 6" w:uiPriority="64"/>
+    <w:lsdException w:name="Medium List 1 Accent 6" w:uiPriority="65"/>
+    <w:lsdException w:name="Medium List 2 Accent 6" w:uiPriority="66"/>
+    <w:lsdException w:name="Medium Grid 1 Accent 6" w:uiPriority="67"/>
+    <w:lsdException w:name="Medium Grid 2 Accent 6" w:uiPriority="68"/>
+    <w:lsdException w:name="Medium Grid 3 Accent 6" w:uiPriority="69"/>
+    <w:lsdException w:name="Dark List Accent 6" w:uiPriority="70"/>
+    <w:lsdException w:name="Colorful Shading Accent 6" w:uiPriority="71"/>
+    <w:lsdException w:name="Colorful List Accent 6" w:uiPriority="72"/>
+    <w:lsdException w:name="Colorful Grid Accent 6" w:uiPriority="73"/>
+    <w:lsdException w:name="Subtle Emphasis" w:uiPriority="19" w:qFormat="1"/>
+    <w:lsdException w:name="Intense Emphasis" w:uiPriority="21" w:qFormat="1"/>
+    <w:lsdException w:name="Subtle Reference" w:uiPriority="31" w:qFormat="1"/>
+    <w:lsdException w:name="Intense Reference" w:uiPriority="32" w:qFormat="1"/>
+    <w:lsdException w:name="Book Title" w:uiPriority="33" w:qFormat="1"/>
+    <w:lsdException w:name="Bibliography" w:semiHidden="1" w:uiPriority="37" w:unhideWhenUsed="1"/>
+    <w:lsdException w:name="TOC Heading" w:semiHidden="1" w:uiPriority="39" w:unhideWhenUsed="1" w:qFormat="1"/>
+    <w:lsdException w:name="Plain Table 1" w:uiPriority="41"/>
+    <w:lsdException w:name="Plain Table 2" w:uiPriority="42"/>
+    <w:lsdException w:name="Plain Table 3" w:uiPriority="43"/>
+    <w:lsdException w:name="Plain Table 4" w:uiPriority="44"/>
+    <w:lsdException w:name="Plain Table 5" w:uiPriority="45"/>
+    <w:lsdException w:name="Grid Table Light" w:uiPriority="40"/>
+    <w:lsdException w:name="Grid Table 1 Light" w:uiPriority="46"/>
+    <w:lsdException w:name="Grid Table 2" w:uiPriority="47"/>
+    <w:lsdException w:name="Grid Table 3" w:uiPriority="48"/>
+    <w:lsdException w:name="Grid Table 4" w:uiPriority="49"/>
+    <w:lsdException w:name="Grid Table 5 Dark" w:uiPriority="50"/>
+    <w:lsdException w:name="Grid Table 6 Colorful" w:uiPriority="51"/>
+    <w:lsdException w:name="Grid Table 7 Colorful" w:uiPriority="52"/>
+    <w:lsdException w:name="Grid Table 1 Light Accent 1" w:uiPriority="46"/>
+    <w:lsdException w:name="Grid Table 2 Accent 1" w:uiPriority="47"/>
+    <w:lsdException w:name="Grid Table 3 Accent 1" w:uiPriority="48"/>
+    <w:lsdException w:name="Grid Table 4 Accent 1" w:uiPriority="49"/>
+    <w:lsdException w:name="Grid Table 5 Dark Accent 1" w:uiPriority="50"/>
+    <w:lsdException w:name="Grid Table 6 Colorful Accent 1" w:uiPriority="51"/>
+    <w:lsdException w:name="Grid Table 7 Colorful Accent 1" w:uiPriority="52"/>
+    <w:lsdException w:name="Grid Table 1 Light Accent 2" w:uiPriority="46"/>
+    <w:lsdException w:name="Grid Table 2 Accent 2" w:uiPriority="47"/>
+    <w:lsdException w:name="Grid Table 3 Accent 2" w:uiPriority="48"/>
+    <w:lsdException w:name="Grid Table 4 Accent 2" w:uiPriority="49"/>
+    <w:lsdException w:name="Grid Table 5 Dark Accent 2" w:uiPriority="50"/>
+    <w:lsdException w:name="Grid Table 6 Colorful Accent 2" w:uiPriority="51"/>
+    <w:lsdException w:name="Grid Table 7 Colorful Accent 2" w:uiPriority="52"/>
+    <w:lsdException w:name="Grid Table 1 Light Accent 3" w:uiPriority="46"/>
+    <w:lsdException w:name="Grid Table 2 Accent 3" w:uiPriority="47"/>
+    <w:lsdException w:name="Grid Table 3 Accent 3" w:uiPriority="48"/>
+    <w:lsdException w:name="Grid Table 4 Accent 3" w:uiPriority="49"/>
+    <w:lsdException w:name="Grid Table 5 Dark Accent 3" w:uiPriority="50"/>
+    <w:lsdException w:name="Grid Table 6 Colorful Accent 3" w:uiPriority="51"/>
+    <w:lsdException w:name="Grid Table 7 Colorful Accent 3" w:uiPriority="52"/>
+    <w:lsdException w:name="Grid Table 1 Light Accent 4" w:uiPriority="46"/>
+    <w:lsdException w:name="Grid Table 2 Accent 4" w:uiPriority="47"/>
+    <w:lsdException w:name="Grid Table 3 Accent 4" w:uiPriority="48"/>
+    <w:lsdException w:name="Grid Table 4 Accent 4" w:uiPriority="49"/>
+    <w:lsdException w:name="Grid Table 5 Dark Accent 4" w:uiPriority="50"/>
+    <w:lsdException w:name="Grid Table 6 Colorful Accent 4" w:uiPriority="51"/>
+    <w:lsdException w:name="Grid Table 7 Colorful Accent 4" w:uiPriority="52"/>
+    <w:lsdException w:name="Grid Table 1 Light Accent 5" w:uiPriority="46"/>
+    <w:lsdException w:name="Grid Table 2 Accent 5" w:uiPriority="47"/>
+    <w:lsdException w:name="Grid Table 3 Accent 5" w:uiPriority="48"/>
+    <w:lsdException w:name="Grid Table 4 Accent 5" w:uiPriority="49"/>
+    <w:lsdException w:name="Grid Table 5 Dark Accent 5" w:uiPriority="50"/>
+    <w:lsdException w:name="Grid Table 6 Colorful Accent 5" w:uiPriority="51"/>
+    <w:lsdException w:name="Grid Table 7 Colorful Accent 5" w:uiPriority="52"/>
+    <w:lsdException w:name="Grid Table 1 Light Accent 6" w:uiPriority="46"/>
+    <w:lsdException w:name="Grid Table 2 Accent 6" w:uiPriority="47"/>
+    <w:lsdException w:name="Grid Table 3 Accent 6" w:uiPriority="48"/>
+    <w:lsdException w:name="Grid Table 4 Accent 6" w:uiPriority="49"/>
+    <w:lsdException w:name="Grid Table 5 Dark Accent 6" w:uiPriority="50"/>
+    <w:lsdException w:name="Grid Table 6 Colorful Accent 6" w:uiPriority="51"/>
+    <w:lsdException w:name="Grid Table 7 Colorful Accent 6" w:uiPriority="52"/>
+    <w:lsdException w:name="List Table 1 Light" w:uiPriority="46"/>
+    <w:lsdException w:name="List Table 2" w:uiPriority="47"/>
+    <w:lsdException w:name="List Table 3" w:uiPriority="48"/>
+    <w:lsdException w:name="List Table 4" w:uiPriority="49"/>
+    <w:lsdException w:name="List Table 5 Dark" w:uiPriority="50"/>
+    <w:lsdException w:name="List Table 6 Colorful" w:uiPriority="51"/>
+    <w:lsdException w:name="List Table 7 Colorful" w:uiPriority="52"/>
+    <w:lsdException w:name="List Table 1 Light Accent 1" w:uiPriority="46"/>
+    <w:lsdException w:name="List Table 2 Accent 1" w:uiPriority="47"/>
+    <w:lsdException w:name="List Table 3 Accent 1" w:uiPriority="48"/>
+    <w:lsdException w:name="List Table 4 Accent 1" w:uiPriority="49"/>
+    <w:lsdException w:name="List Table 5 Dark Accent 1" w:uiPriority="50"/>
+    <w:lsdException w:name="List Table 6 Colorful Accent 1" w:uiPriority="51"/>
+    <w:lsdException w:name="List Table 7 Colorful Accent 1" w:uiPriority="52"/>
+    <w:lsdException w:name="List Table 1 Light Accent 2" w:uiPriority="46"/>
+    <w:lsdException w:name="List Table 2 Accent 2" w:uiPriority="47"/>
+    <w:lsdException w:name="List Table 3 Accent 2" w:uiPriority="48"/>
+    <w:lsdException w:name="List Table 4 Accent 2" w:uiPriority="49"/>
+    <w:lsdException w:name="List Table 5 Dark Accent 2" w:uiPriority="50"/>
+    <w:lsdException w:name="List Table 6 Colorful Accent 2" w:uiPriority="51"/>
+    <w:lsdException w:name="List Table 7 Colorful Accent 2" w:uiPriority="52"/>
+    <w:lsdException w:name="List Table 1 Light Accent 3" w:uiPriority="46"/>
+    <w:lsdException w:name="List Table 2 Accent 3" w:uiPriority="47"/>
+    <w:lsdException w:name="List Table 3 Accent 3" w:uiPriority="48"/>
+    <w:lsdException w:name="List Table 4 Accent 3" w:uiPriority="49"/>
+    <w:lsdException w:name="List Table 5 Dark Accent 3" w:uiPriority="50"/>
+    <w:lsdException w:name="List Table 6 Colorful Accent 3" w:uiPriority="51"/>
+    <w:lsdException w:name="List Table 7 Colorful Accent 3" w:uiPriority="52"/>
+    <w:lsdException w:name="List Table 1 Light Accent 4" w:uiPriority="46"/>
+    <w:lsdException w:name="List Table 2 Accent 4" w:uiPriority="47"/>
+    <w:lsdException w:name="List Table 3 Accent 4" w:uiPriority="48"/>
+    <w:lsdException w:name="List Table 4 Accent 4" w:uiPriority="49"/>
+    <w:lsdException w:name="List Table 5 Dark Accent 4" w:uiPriority="50"/>
+    <w:lsdException w:name="List Table 6 Colorful Accent 4" w:uiPriority="51"/>
+    <w:lsdException w:name="List Table 7 Colorful Accent 4" w:uiPriority="52"/>
+    <w:lsdException w:name="List Table 1 Light Accent 5" w:uiPriority="46"/>
+    <w:lsdException w:name="List Table 2 Accent 5" w:uiPriority="47"/>
+    <w:lsdException w:name="List Table 3 Accent 5" w:uiPriority="48"/>
+    <w:lsdException w:name="List Table 4 Accent 5" w:uiPriority="49"/>
+    <w:lsdException w:name="List Table 5 Dark Accent 5" w:uiPriority="50"/>
+    <w:lsdException w:name="List Table 6 Colorful Accent 5" w:uiPriority="51"/>
+    <w:lsdException w:name="List Table 7 Colorful Accent 5" w:uiPriority="52"/>
+    <w:lsdException w:name="List Table 1 Light Accent 6" w:uiPriority="46"/>
+    <w:lsdException w:name="List Table 2 Accent 6" w:uiPriority="47"/>
+    <w:lsdException w:name="List Table 3 Accent 6" w:uiPriority="48"/>
+    <w:lsdException w:name="List Table 4 Accent 6" w:uiPriority="49"/>
+    <w:lsdException w:name="List Table 5 Dark Accent 6" w:uiPriority="50"/>
+    <w:lsdException w:name="List Table 6 Colorful Accent 6" w:uiPriority="51"/>
+    <w:lsdException w:name="List Table 7 Colorful Accent 6" w:uiPriority="52"/>
   </w:latentStyles>
   <w:style w:type="paragraph" w:default="1" w:styleId="Normal">
     <w:name w:val="Normal"/>
@@ -8563,806 +8220,6 @@
 </w:styles>
 </file>
 
-<file path=word/stylesWithEffects.xml><?xml version="1.0" encoding="utf-8"?>
-<w:styles xmlns:wpc="http://schemas.microsoft.com/office/word/2010/wordprocessingCanvas" xmlns:mc="http://schemas.openxmlformats.org/markup-compatibility/2006" xmlns:o="urn:schemas-microsoft-com:office:office" xmlns:r="http://schemas.openxmlformats.org/officeDocument/2006/relationships" xmlns:m="http://schemas.openxmlformats.org/officeDocument/2006/math" xmlns:v="urn:schemas-microsoft-com:vml" xmlns:wp14="http://schemas.microsoft.com/office/word/2010/wordprocessingDrawing" xmlns:wp="http://schemas.openxmlformats.org/drawingml/2006/wordprocessingDrawing" xmlns:w10="urn:schemas-microsoft-com:office:word" xmlns:w="http://schemas.openxmlformats.org/wordprocessingml/2006/main" xmlns:w14="http://schemas.microsoft.com/office/word/2010/wordml" xmlns:wpg="http://schemas.microsoft.com/office/word/2010/wordprocessingGroup" xmlns:wpi="http://schemas.microsoft.com/office/word/2010/wordprocessingInk" xmlns:wne="http://schemas.microsoft.com/office/word/2006/wordml" xmlns:wps="http://schemas.microsoft.com/office/word/2010/wordprocessingShape" mc:Ignorable="w14 wp14">
-  <w:docDefaults>
-    <w:rPrDefault>
-      <w:rPr>
-        <w:rFonts w:ascii="Franklin Gothic Book" w:eastAsia="Droid Sans Fallback" w:hAnsi="Franklin Gothic Book" w:cs="Times New Roman"/>
-        <w:sz w:val="22"/>
-        <w:szCs w:val="22"/>
-        <w:lang w:val="nl-NL" w:eastAsia="en-US" w:bidi="ar-SA"/>
-      </w:rPr>
-    </w:rPrDefault>
-    <w:pPrDefault>
-      <w:pPr>
-        <w:spacing w:line="276" w:lineRule="auto"/>
-      </w:pPr>
-    </w:pPrDefault>
-  </w:docDefaults>
-  <w:latentStyles w:defLockedState="0" w:defUIPriority="99" w:defSemiHidden="1" w:defUnhideWhenUsed="1" w:defQFormat="0" w:count="267">
-    <w:lsdException w:name="Normal" w:semiHidden="0" w:uiPriority="0" w:unhideWhenUsed="0" w:qFormat="1"/>
-    <w:lsdException w:name="heading 1" w:semiHidden="0" w:uiPriority="9" w:unhideWhenUsed="0" w:qFormat="1"/>
-    <w:lsdException w:name="heading 2" w:uiPriority="9" w:qFormat="1"/>
-    <w:lsdException w:name="heading 3" w:uiPriority="9" w:qFormat="1"/>
-    <w:lsdException w:name="heading 4" w:uiPriority="9" w:qFormat="1"/>
-    <w:lsdException w:name="heading 5" w:uiPriority="9" w:qFormat="1"/>
-    <w:lsdException w:name="heading 6" w:uiPriority="9" w:qFormat="1"/>
-    <w:lsdException w:name="heading 7" w:uiPriority="9" w:qFormat="1"/>
-    <w:lsdException w:name="heading 8" w:uiPriority="9" w:qFormat="1"/>
-    <w:lsdException w:name="heading 9" w:uiPriority="9" w:qFormat="1"/>
-    <w:lsdException w:name="toc 1" w:uiPriority="39"/>
-    <w:lsdException w:name="toc 2" w:uiPriority="39"/>
-    <w:lsdException w:name="toc 3" w:uiPriority="39"/>
-    <w:lsdException w:name="toc 4" w:uiPriority="39"/>
-    <w:lsdException w:name="toc 5" w:uiPriority="39"/>
-    <w:lsdException w:name="toc 6" w:uiPriority="39"/>
-    <w:lsdException w:name="toc 7" w:uiPriority="39"/>
-    <w:lsdException w:name="toc 8" w:uiPriority="39"/>
-    <w:lsdException w:name="toc 9" w:uiPriority="39"/>
-    <w:lsdException w:name="caption" w:uiPriority="35" w:qFormat="1"/>
-    <w:lsdException w:name="Title" w:semiHidden="0" w:uiPriority="10" w:unhideWhenUsed="0" w:qFormat="1"/>
-    <w:lsdException w:name="Default Paragraph Font" w:uiPriority="1"/>
-    <w:lsdException w:name="Subtitle" w:semiHidden="0" w:uiPriority="11" w:unhideWhenUsed="0" w:qFormat="1"/>
-    <w:lsdException w:name="Strong" w:semiHidden="0" w:uiPriority="22" w:unhideWhenUsed="0" w:qFormat="1"/>
-    <w:lsdException w:name="Emphasis" w:semiHidden="0" w:uiPriority="20" w:unhideWhenUsed="0" w:qFormat="1"/>
-    <w:lsdException w:name="Table Grid" w:semiHidden="0" w:uiPriority="59" w:unhideWhenUsed="0"/>
-    <w:lsdException w:name="Placeholder Text" w:unhideWhenUsed="0"/>
-    <w:lsdException w:name="No Spacing" w:semiHidden="0" w:uiPriority="1" w:unhideWhenUsed="0" w:qFormat="1"/>
-    <w:lsdException w:name="Light Shading" w:semiHidden="0" w:uiPriority="60" w:unhideWhenUsed="0"/>
-    <w:lsdException w:name="Light List" w:semiHidden="0" w:uiPriority="61" w:unhideWhenUsed="0"/>
-    <w:lsdException w:name="Light Grid" w:semiHidden="0" w:uiPriority="62" w:unhideWhenUsed="0"/>
-    <w:lsdException w:name="Medium Shading 1" w:semiHidden="0" w:uiPriority="63" w:unhideWhenUsed="0"/>
-    <w:lsdException w:name="Medium Shading 2" w:semiHidden="0" w:uiPriority="64" w:unhideWhenUsed="0"/>
-    <w:lsdException w:name="Medium List 1" w:semiHidden="0" w:uiPriority="65" w:unhideWhenUsed="0"/>
-    <w:lsdException w:name="Medium List 2" w:semiHidden="0" w:uiPriority="66" w:unhideWhenUsed="0"/>
-    <w:lsdException w:name="Medium Grid 1" w:semiHidden="0" w:uiPriority="67" w:unhideWhenUsed="0"/>
-    <w:lsdException w:name="Medium Grid 2" w:semiHidden="0" w:uiPriority="68" w:unhideWhenUsed="0"/>
-    <w:lsdException w:name="Medium Grid 3" w:semiHidden="0" w:uiPriority="69" w:unhideWhenUsed="0"/>
-    <w:lsdException w:name="Dark List" w:semiHidden="0" w:uiPriority="70" w:unhideWhenUsed="0"/>
-    <w:lsdException w:name="Colorful Shading" w:semiHidden="0" w:uiPriority="71" w:unhideWhenUsed="0"/>
-    <w:lsdException w:name="Colorful List" w:semiHidden="0" w:uiPriority="72" w:unhideWhenUsed="0"/>
-    <w:lsdException w:name="Colorful Grid" w:semiHidden="0" w:uiPriority="73" w:unhideWhenUsed="0"/>
-    <w:lsdException w:name="Light Shading Accent 1" w:semiHidden="0" w:uiPriority="60" w:unhideWhenUsed="0"/>
-    <w:lsdException w:name="Light List Accent 1" w:semiHidden="0" w:uiPriority="61" w:unhideWhenUsed="0"/>
-    <w:lsdException w:name="Light Grid Accent 1" w:semiHidden="0" w:uiPriority="62" w:unhideWhenUsed="0"/>
-    <w:lsdException w:name="Medium Shading 1 Accent 1" w:semiHidden="0" w:uiPriority="63" w:unhideWhenUsed="0"/>
-    <w:lsdException w:name="Medium Shading 2 Accent 1" w:semiHidden="0" w:uiPriority="64" w:unhideWhenUsed="0"/>
-    <w:lsdException w:name="Medium List 1 Accent 1" w:semiHidden="0" w:uiPriority="65" w:unhideWhenUsed="0"/>
-    <w:lsdException w:name="Revision" w:unhideWhenUsed="0"/>
-    <w:lsdException w:name="List Paragraph" w:semiHidden="0" w:uiPriority="34" w:unhideWhenUsed="0" w:qFormat="1"/>
-    <w:lsdException w:name="Quote" w:semiHidden="0" w:uiPriority="29" w:unhideWhenUsed="0" w:qFormat="1"/>
-    <w:lsdException w:name="Intense Quote" w:semiHidden="0" w:uiPriority="30" w:unhideWhenUsed="0" w:qFormat="1"/>
-    <w:lsdException w:name="Medium List 2 Accent 1" w:semiHidden="0" w:uiPriority="66" w:unhideWhenUsed="0"/>
-    <w:lsdException w:name="Medium Grid 1 Accent 1" w:semiHidden="0" w:uiPriority="67" w:unhideWhenUsed="0"/>
-    <w:lsdException w:name="Medium Grid 2 Accent 1" w:semiHidden="0" w:uiPriority="68" w:unhideWhenUsed="0"/>
-    <w:lsdException w:name="Medium Grid 3 Accent 1" w:semiHidden="0" w:uiPriority="69" w:unhideWhenUsed="0"/>
-    <w:lsdException w:name="Dark List Accent 1" w:semiHidden="0" w:uiPriority="70" w:unhideWhenUsed="0"/>
-    <w:lsdException w:name="Colorful Shading Accent 1" w:semiHidden="0" w:uiPriority="71" w:unhideWhenUsed="0"/>
-    <w:lsdException w:name="Colorful List Accent 1" w:semiHidden="0" w:uiPriority="72" w:unhideWhenUsed="0"/>
-    <w:lsdException w:name="Colorful Grid Accent 1" w:semiHidden="0" w:uiPriority="73" w:unhideWhenUsed="0"/>
-    <w:lsdException w:name="Light Shading Accent 2" w:semiHidden="0" w:uiPriority="60" w:unhideWhenUsed="0"/>
-    <w:lsdException w:name="Light List Accent 2" w:semiHidden="0" w:uiPriority="61" w:unhideWhenUsed="0"/>
-    <w:lsdException w:name="Light Grid Accent 2" w:semiHidden="0" w:uiPriority="62" w:unhideWhenUsed="0"/>
-    <w:lsdException w:name="Medium Shading 1 Accent 2" w:semiHidden="0" w:uiPriority="63" w:unhideWhenUsed="0"/>
-    <w:lsdException w:name="Medium Shading 2 Accent 2" w:semiHidden="0" w:uiPriority="64" w:unhideWhenUsed="0"/>
-    <w:lsdException w:name="Medium List 1 Accent 2" w:semiHidden="0" w:uiPriority="65" w:unhideWhenUsed="0"/>
-    <w:lsdException w:name="Medium List 2 Accent 2" w:semiHidden="0" w:uiPriority="66" w:unhideWhenUsed="0"/>
-    <w:lsdException w:name="Medium Grid 1 Accent 2" w:semiHidden="0" w:uiPriority="67" w:unhideWhenUsed="0"/>
-    <w:lsdException w:name="Medium Grid 2 Accent 2" w:semiHidden="0" w:uiPriority="68" w:unhideWhenUsed="0"/>
-    <w:lsdException w:name="Medium Grid 3 Accent 2" w:semiHidden="0" w:uiPriority="69" w:unhideWhenUsed="0"/>
-    <w:lsdException w:name="Dark List Accent 2" w:semiHidden="0" w:uiPriority="70" w:unhideWhenUsed="0"/>
-    <w:lsdException w:name="Colorful Shading Accent 2" w:semiHidden="0" w:uiPriority="71" w:unhideWhenUsed="0"/>
-    <w:lsdException w:name="Colorful List Accent 2" w:semiHidden="0" w:uiPriority="72" w:unhideWhenUsed="0"/>
-    <w:lsdException w:name="Colorful Grid Accent 2" w:semiHidden="0" w:uiPriority="73" w:unhideWhenUsed="0"/>
-    <w:lsdException w:name="Light Shading Accent 3" w:semiHidden="0" w:uiPriority="60" w:unhideWhenUsed="0"/>
-    <w:lsdException w:name="Light List Accent 3" w:semiHidden="0" w:uiPriority="61" w:unhideWhenUsed="0"/>
-    <w:lsdException w:name="Light Grid Accent 3" w:semiHidden="0" w:uiPriority="62" w:unhideWhenUsed="0"/>
-    <w:lsdException w:name="Medium Shading 1 Accent 3" w:semiHidden="0" w:uiPriority="63" w:unhideWhenUsed="0"/>
-    <w:lsdException w:name="Medium Shading 2 Accent 3" w:semiHidden="0" w:uiPriority="64" w:unhideWhenUsed="0"/>
-    <w:lsdException w:name="Medium List 1 Accent 3" w:semiHidden="0" w:uiPriority="65" w:unhideWhenUsed="0"/>
-    <w:lsdException w:name="Medium List 2 Accent 3" w:semiHidden="0" w:uiPriority="66" w:unhideWhenUsed="0"/>
-    <w:lsdException w:name="Medium Grid 1 Accent 3" w:semiHidden="0" w:uiPriority="67" w:unhideWhenUsed="0"/>
-    <w:lsdException w:name="Medium Grid 2 Accent 3" w:semiHidden="0" w:uiPriority="68" w:unhideWhenUsed="0"/>
-    <w:lsdException w:name="Medium Grid 3 Accent 3" w:semiHidden="0" w:uiPriority="69" w:unhideWhenUsed="0"/>
-    <w:lsdException w:name="Dark List Accent 3" w:semiHidden="0" w:uiPriority="70" w:unhideWhenUsed="0"/>
-    <w:lsdException w:name="Colorful Shading Accent 3" w:semiHidden="0" w:uiPriority="71" w:unhideWhenUsed="0"/>
-    <w:lsdException w:name="Colorful List Accent 3" w:semiHidden="0" w:uiPriority="72" w:unhideWhenUsed="0"/>
-    <w:lsdException w:name="Colorful Grid Accent 3" w:semiHidden="0" w:uiPriority="73" w:unhideWhenUsed="0"/>
-    <w:lsdException w:name="Light Shading Accent 4" w:semiHidden="0" w:uiPriority="60" w:unhideWhenUsed="0"/>
-    <w:lsdException w:name="Light List Accent 4" w:semiHidden="0" w:uiPriority="61" w:unhideWhenUsed="0"/>
-    <w:lsdException w:name="Light Grid Accent 4" w:semiHidden="0" w:uiPriority="62" w:unhideWhenUsed="0"/>
-    <w:lsdException w:name="Medium Shading 1 Accent 4" w:semiHidden="0" w:uiPriority="63" w:unhideWhenUsed="0"/>
-    <w:lsdException w:name="Medium Shading 2 Accent 4" w:semiHidden="0" w:uiPriority="64" w:unhideWhenUsed="0"/>
-    <w:lsdException w:name="Medium List 1 Accent 4" w:semiHidden="0" w:uiPriority="65" w:unhideWhenUsed="0"/>
-    <w:lsdException w:name="Medium List 2 Accent 4" w:semiHidden="0" w:uiPriority="66" w:unhideWhenUsed="0"/>
-    <w:lsdException w:name="Medium Grid 1 Accent 4" w:semiHidden="0" w:uiPriority="67" w:unhideWhenUsed="0"/>
-    <w:lsdException w:name="Medium Grid 2 Accent 4" w:semiHidden="0" w:uiPriority="68" w:unhideWhenUsed="0"/>
-    <w:lsdException w:name="Medium Grid 3 Accent 4" w:semiHidden="0" w:uiPriority="69" w:unhideWhenUsed="0"/>
-    <w:lsdException w:name="Dark List Accent 4" w:semiHidden="0" w:uiPriority="70" w:unhideWhenUsed="0"/>
-    <w:lsdException w:name="Colorful Shading Accent 4" w:semiHidden="0" w:uiPriority="71" w:unhideWhenUsed="0"/>
-    <w:lsdException w:name="Colorful List Accent 4" w:semiHidden="0" w:uiPriority="72" w:unhideWhenUsed="0"/>
-    <w:lsdException w:name="Colorful Grid Accent 4" w:semiHidden="0" w:uiPriority="73" w:unhideWhenUsed="0"/>
-    <w:lsdException w:name="Light Shading Accent 5" w:semiHidden="0" w:uiPriority="60" w:unhideWhenUsed="0"/>
-    <w:lsdException w:name="Light List Accent 5" w:semiHidden="0" w:uiPriority="61" w:unhideWhenUsed="0"/>
-    <w:lsdException w:name="Light Grid Accent 5" w:semiHidden="0" w:uiPriority="62" w:unhideWhenUsed="0"/>
-    <w:lsdException w:name="Medium Shading 1 Accent 5" w:semiHidden="0" w:uiPriority="63" w:unhideWhenUsed="0"/>
-    <w:lsdException w:name="Medium Shading 2 Accent 5" w:semiHidden="0" w:uiPriority="64" w:unhideWhenUsed="0"/>
-    <w:lsdException w:name="Medium List 1 Accent 5" w:semiHidden="0" w:uiPriority="65" w:unhideWhenUsed="0"/>
-    <w:lsdException w:name="Medium List 2 Accent 5" w:semiHidden="0" w:uiPriority="66" w:unhideWhenUsed="0"/>
-    <w:lsdException w:name="Medium Grid 1 Accent 5" w:semiHidden="0" w:uiPriority="67" w:unhideWhenUsed="0"/>
-    <w:lsdException w:name="Medium Grid 2 Accent 5" w:semiHidden="0" w:uiPriority="68" w:unhideWhenUsed="0"/>
-    <w:lsdException w:name="Medium Grid 3 Accent 5" w:semiHidden="0" w:uiPriority="69" w:unhideWhenUsed="0"/>
-    <w:lsdException w:name="Dark List Accent 5" w:semiHidden="0" w:uiPriority="70" w:unhideWhenUsed="0"/>
-    <w:lsdException w:name="Colorful Shading Accent 5" w:semiHidden="0" w:uiPriority="71" w:unhideWhenUsed="0"/>
-    <w:lsdException w:name="Colorful List Accent 5" w:semiHidden="0" w:uiPriority="72" w:unhideWhenUsed="0"/>
-    <w:lsdException w:name="Colorful Grid Accent 5" w:semiHidden="0" w:uiPriority="73" w:unhideWhenUsed="0"/>
-    <w:lsdException w:name="Light Shading Accent 6" w:semiHidden="0" w:uiPriority="60" w:unhideWhenUsed="0"/>
-    <w:lsdException w:name="Light List Accent 6" w:semiHidden="0" w:uiPriority="61" w:unhideWhenUsed="0"/>
-    <w:lsdException w:name="Light Grid Accent 6" w:semiHidden="0" w:uiPriority="62" w:unhideWhenUsed="0"/>
-    <w:lsdException w:name="Medium Shading 1 Accent 6" w:semiHidden="0" w:uiPriority="63" w:unhideWhenUsed="0"/>
-    <w:lsdException w:name="Medium Shading 2 Accent 6" w:semiHidden="0" w:uiPriority="64" w:unhideWhenUsed="0"/>
-    <w:lsdException w:name="Medium List 1 Accent 6" w:semiHidden="0" w:uiPriority="65" w:unhideWhenUsed="0"/>
-    <w:lsdException w:name="Medium List 2 Accent 6" w:semiHidden="0" w:uiPriority="66" w:unhideWhenUsed="0"/>
-    <w:lsdException w:name="Medium Grid 1 Accent 6" w:semiHidden="0" w:uiPriority="67" w:unhideWhenUsed="0"/>
-    <w:lsdException w:name="Medium Grid 2 Accent 6" w:semiHidden="0" w:uiPriority="68" w:unhideWhenUsed="0"/>
-    <w:lsdException w:name="Medium Grid 3 Accent 6" w:semiHidden="0" w:uiPriority="69" w:unhideWhenUsed="0"/>
-    <w:lsdException w:name="Dark List Accent 6" w:semiHidden="0" w:uiPriority="70" w:unhideWhenUsed="0"/>
-    <w:lsdException w:name="Colorful Shading Accent 6" w:semiHidden="0" w:uiPriority="71" w:unhideWhenUsed="0"/>
-    <w:lsdException w:name="Colorful List Accent 6" w:semiHidden="0" w:uiPriority="72" w:unhideWhenUsed="0"/>
-    <w:lsdException w:name="Colorful Grid Accent 6" w:semiHidden="0" w:uiPriority="73" w:unhideWhenUsed="0"/>
-    <w:lsdException w:name="Subtle Emphasis" w:semiHidden="0" w:uiPriority="19" w:unhideWhenUsed="0" w:qFormat="1"/>
-    <w:lsdException w:name="Intense Emphasis" w:semiHidden="0" w:uiPriority="21" w:unhideWhenUsed="0" w:qFormat="1"/>
-    <w:lsdException w:name="Subtle Reference" w:semiHidden="0" w:uiPriority="31" w:unhideWhenUsed="0" w:qFormat="1"/>
-    <w:lsdException w:name="Intense Reference" w:semiHidden="0" w:uiPriority="32" w:unhideWhenUsed="0" w:qFormat="1"/>
-    <w:lsdException w:name="Book Title" w:semiHidden="0" w:uiPriority="33" w:unhideWhenUsed="0" w:qFormat="1"/>
-    <w:lsdException w:name="Bibliography" w:uiPriority="37"/>
-    <w:lsdException w:name="TOC Heading" w:uiPriority="39" w:qFormat="1"/>
-  </w:latentStyles>
-  <w:style w:type="paragraph" w:default="1" w:styleId="Normal">
-    <w:name w:val="Normal"/>
-    <w:qFormat/>
-    <w:pPr>
-      <w:suppressAutoHyphens/>
-      <w:spacing w:after="200"/>
-    </w:pPr>
-  </w:style>
-  <w:style w:type="paragraph" w:styleId="Heading1">
-    <w:name w:val="heading 1"/>
-    <w:basedOn w:val="Normal"/>
-    <w:next w:val="Normal"/>
-    <w:link w:val="Heading1Char"/>
-    <w:uiPriority w:val="9"/>
-    <w:qFormat/>
-    <w:rsid w:val="00C319EB"/>
-    <w:pPr>
-      <w:keepNext/>
-      <w:keepLines/>
-      <w:spacing w:before="480" w:after="0"/>
-      <w:outlineLvl w:val="0"/>
-    </w:pPr>
-    <w:rPr>
-      <w:rFonts w:ascii="Franklin Gothic Medium" w:hAnsi="Franklin Gothic Medium"/>
-      <w:b/>
-      <w:bCs/>
-      <w:color w:val="5A5C5E"/>
-      <w:sz w:val="28"/>
-      <w:szCs w:val="28"/>
-    </w:rPr>
-  </w:style>
-  <w:style w:type="paragraph" w:styleId="Heading2">
-    <w:name w:val="heading 2"/>
-    <w:basedOn w:val="Normal"/>
-    <w:next w:val="Normal"/>
-    <w:link w:val="Heading2Char"/>
-    <w:uiPriority w:val="9"/>
-    <w:unhideWhenUsed/>
-    <w:qFormat/>
-    <w:rsid w:val="00E925DB"/>
-    <w:pPr>
-      <w:keepNext/>
-      <w:keepLines/>
-      <w:spacing w:before="200" w:after="0"/>
-      <w:outlineLvl w:val="1"/>
-    </w:pPr>
-    <w:rPr>
-      <w:rFonts w:ascii="Franklin Gothic Medium" w:hAnsi="Franklin Gothic Medium"/>
-      <w:b/>
-      <w:bCs/>
-      <w:color w:val="797B7E"/>
-      <w:sz w:val="26"/>
-      <w:szCs w:val="26"/>
-    </w:rPr>
-  </w:style>
-  <w:style w:type="paragraph" w:styleId="Heading3">
-    <w:name w:val="heading 3"/>
-    <w:basedOn w:val="Normal"/>
-    <w:next w:val="Normal"/>
-    <w:link w:val="Heading3Char"/>
-    <w:uiPriority w:val="9"/>
-    <w:unhideWhenUsed/>
-    <w:qFormat/>
-    <w:rsid w:val="0076267C"/>
-    <w:pPr>
-      <w:keepNext/>
-      <w:keepLines/>
-      <w:spacing w:before="200" w:after="0"/>
-      <w:outlineLvl w:val="2"/>
-    </w:pPr>
-    <w:rPr>
-      <w:rFonts w:ascii="Franklin Gothic Medium" w:hAnsi="Franklin Gothic Medium"/>
-      <w:b/>
-      <w:bCs/>
-      <w:color w:val="797B7E"/>
-    </w:rPr>
-  </w:style>
-  <w:style w:type="paragraph" w:styleId="Heading4">
-    <w:name w:val="heading 4"/>
-    <w:basedOn w:val="Normal"/>
-    <w:next w:val="Normal"/>
-    <w:link w:val="Heading4Char"/>
-    <w:uiPriority w:val="9"/>
-    <w:unhideWhenUsed/>
-    <w:qFormat/>
-    <w:rsid w:val="00291C1D"/>
-    <w:pPr>
-      <w:keepNext/>
-      <w:keepLines/>
-      <w:spacing w:before="200" w:after="0"/>
-      <w:outlineLvl w:val="3"/>
-    </w:pPr>
-    <w:rPr>
-      <w:rFonts w:ascii="Franklin Gothic Medium" w:hAnsi="Franklin Gothic Medium"/>
-      <w:b/>
-      <w:bCs/>
-      <w:i/>
-      <w:iCs/>
-      <w:color w:val="797B7E"/>
-    </w:rPr>
-  </w:style>
-  <w:style w:type="character" w:default="1" w:styleId="DefaultParagraphFont">
-    <w:name w:val="Default Paragraph Font"/>
-    <w:uiPriority w:val="1"/>
-    <w:semiHidden/>
-    <w:unhideWhenUsed/>
-  </w:style>
-  <w:style w:type="table" w:default="1" w:styleId="TableNormal">
-    <w:name w:val="Normal Table"/>
-    <w:uiPriority w:val="99"/>
-    <w:semiHidden/>
-    <w:unhideWhenUsed/>
-    <w:tblPr>
-      <w:tblInd w:w="0" w:type="dxa"/>
-      <w:tblCellMar>
-        <w:top w:w="0" w:type="dxa"/>
-        <w:left w:w="108" w:type="dxa"/>
-        <w:bottom w:w="0" w:type="dxa"/>
-        <w:right w:w="108" w:type="dxa"/>
-      </w:tblCellMar>
-    </w:tblPr>
-  </w:style>
-  <w:style w:type="numbering" w:default="1" w:styleId="NoList">
-    <w:name w:val="No List"/>
-    <w:uiPriority w:val="99"/>
-    <w:semiHidden/>
-    <w:unhideWhenUsed/>
-  </w:style>
-  <w:style w:type="character" w:customStyle="1" w:styleId="Heading1Char">
-    <w:name w:val="Heading 1 Char"/>
-    <w:basedOn w:val="DefaultParagraphFont"/>
-    <w:link w:val="Heading1"/>
-    <w:uiPriority w:val="9"/>
-    <w:rsid w:val="00C319EB"/>
-    <w:rPr>
-      <w:rFonts w:ascii="Franklin Gothic Medium" w:hAnsi="Franklin Gothic Medium"/>
-      <w:b/>
-      <w:bCs/>
-      <w:color w:val="5A5C5E"/>
-      <w:sz w:val="28"/>
-      <w:szCs w:val="28"/>
-    </w:rPr>
-  </w:style>
-  <w:style w:type="character" w:customStyle="1" w:styleId="TitleChar">
-    <w:name w:val="Title Char"/>
-    <w:basedOn w:val="DefaultParagraphFont"/>
-    <w:link w:val="Title"/>
-    <w:uiPriority w:val="10"/>
-    <w:rsid w:val="00C319EB"/>
-    <w:rPr>
-      <w:rFonts w:ascii="Franklin Gothic Medium" w:hAnsi="Franklin Gothic Medium"/>
-      <w:color w:val="323231"/>
-      <w:spacing w:val="5"/>
-      <w:sz w:val="52"/>
-      <w:szCs w:val="52"/>
-    </w:rPr>
-  </w:style>
-  <w:style w:type="character" w:customStyle="1" w:styleId="IntenseQuoteChar">
-    <w:name w:val="Intense Quote Char"/>
-    <w:basedOn w:val="DefaultParagraphFont"/>
-    <w:link w:val="IntenseQuote"/>
-    <w:uiPriority w:val="30"/>
-    <w:rsid w:val="00E925DB"/>
-    <w:rPr>
-      <w:b/>
-      <w:bCs/>
-      <w:i/>
-      <w:iCs/>
-      <w:color w:val="797B7E"/>
-    </w:rPr>
-  </w:style>
-  <w:style w:type="character" w:customStyle="1" w:styleId="Heading2Char">
-    <w:name w:val="Heading 2 Char"/>
-    <w:basedOn w:val="DefaultParagraphFont"/>
-    <w:link w:val="Heading2"/>
-    <w:uiPriority w:val="9"/>
-    <w:rsid w:val="00E925DB"/>
-    <w:rPr>
-      <w:rFonts w:ascii="Franklin Gothic Medium" w:hAnsi="Franklin Gothic Medium"/>
-      <w:b/>
-      <w:bCs/>
-      <w:color w:val="797B7E"/>
-      <w:sz w:val="26"/>
-      <w:szCs w:val="26"/>
-    </w:rPr>
-  </w:style>
-  <w:style w:type="character" w:customStyle="1" w:styleId="InternetLink">
-    <w:name w:val="Internet Link"/>
-    <w:basedOn w:val="DefaultParagraphFont"/>
-    <w:uiPriority w:val="99"/>
-    <w:unhideWhenUsed/>
-    <w:rsid w:val="00677061"/>
-    <w:rPr>
-      <w:color w:val="5F5F5F"/>
-      <w:u w:val="single"/>
-    </w:rPr>
-  </w:style>
-  <w:style w:type="character" w:customStyle="1" w:styleId="BalloonTextChar">
-    <w:name w:val="Balloon Text Char"/>
-    <w:basedOn w:val="DefaultParagraphFont"/>
-    <w:link w:val="BalloonText"/>
-    <w:uiPriority w:val="99"/>
-    <w:semiHidden/>
-    <w:rsid w:val="00677061"/>
-    <w:rPr>
-      <w:rFonts w:ascii="Tahoma" w:hAnsi="Tahoma" w:cs="Tahoma"/>
-      <w:sz w:val="16"/>
-      <w:szCs w:val="16"/>
-    </w:rPr>
-  </w:style>
-  <w:style w:type="character" w:customStyle="1" w:styleId="Heading3Char">
-    <w:name w:val="Heading 3 Char"/>
-    <w:basedOn w:val="DefaultParagraphFont"/>
-    <w:link w:val="Heading3"/>
-    <w:uiPriority w:val="9"/>
-    <w:rsid w:val="0076267C"/>
-    <w:rPr>
-      <w:rFonts w:ascii="Franklin Gothic Medium" w:hAnsi="Franklin Gothic Medium"/>
-      <w:b/>
-      <w:bCs/>
-      <w:color w:val="797B7E"/>
-    </w:rPr>
-  </w:style>
-  <w:style w:type="character" w:customStyle="1" w:styleId="Heading4Char">
-    <w:name w:val="Heading 4 Char"/>
-    <w:basedOn w:val="DefaultParagraphFont"/>
-    <w:link w:val="Heading4"/>
-    <w:uiPriority w:val="9"/>
-    <w:rsid w:val="00291C1D"/>
-    <w:rPr>
-      <w:rFonts w:ascii="Franklin Gothic Medium" w:hAnsi="Franklin Gothic Medium"/>
-      <w:b/>
-      <w:bCs/>
-      <w:i/>
-      <w:iCs/>
-      <w:color w:val="797B7E"/>
-    </w:rPr>
-  </w:style>
-  <w:style w:type="character" w:customStyle="1" w:styleId="HeaderChar">
-    <w:name w:val="Header Char"/>
-    <w:basedOn w:val="DefaultParagraphFont"/>
-    <w:link w:val="Header"/>
-    <w:uiPriority w:val="99"/>
-    <w:rsid w:val="006B0DF8"/>
-  </w:style>
-  <w:style w:type="character" w:customStyle="1" w:styleId="FooterChar">
-    <w:name w:val="Footer Char"/>
-    <w:basedOn w:val="DefaultParagraphFont"/>
-    <w:link w:val="Footer"/>
-    <w:uiPriority w:val="99"/>
-    <w:rsid w:val="006B0DF8"/>
-  </w:style>
-  <w:style w:type="character" w:styleId="FollowedHyperlink">
-    <w:name w:val="FollowedHyperlink"/>
-    <w:basedOn w:val="DefaultParagraphFont"/>
-    <w:uiPriority w:val="99"/>
-    <w:semiHidden/>
-    <w:unhideWhenUsed/>
-    <w:rsid w:val="005D4E6E"/>
-    <w:rPr>
-      <w:color w:val="969696"/>
-      <w:u w:val="single"/>
-    </w:rPr>
-  </w:style>
-  <w:style w:type="character" w:customStyle="1" w:styleId="IndexLink">
-    <w:name w:val="Index Link"/>
-  </w:style>
-  <w:style w:type="paragraph" w:customStyle="1" w:styleId="Heading">
-    <w:name w:val="Heading"/>
-    <w:basedOn w:val="Normal"/>
-    <w:next w:val="TextBody"/>
-    <w:pPr>
-      <w:keepNext/>
-      <w:spacing w:before="240" w:after="120"/>
-    </w:pPr>
-    <w:rPr>
-      <w:rFonts w:ascii="Liberation Sans" w:hAnsi="Liberation Sans" w:cs="Lohit Marathi"/>
-      <w:sz w:val="28"/>
-      <w:szCs w:val="28"/>
-    </w:rPr>
-  </w:style>
-  <w:style w:type="paragraph" w:customStyle="1" w:styleId="TextBody">
-    <w:name w:val="Text Body"/>
-    <w:basedOn w:val="Normal"/>
-    <w:pPr>
-      <w:spacing w:after="140" w:line="288" w:lineRule="auto"/>
-    </w:pPr>
-  </w:style>
-  <w:style w:type="paragraph" w:styleId="List">
-    <w:name w:val="List"/>
-    <w:basedOn w:val="TextBody"/>
-    <w:rPr>
-      <w:rFonts w:cs="Lohit Marathi"/>
-    </w:rPr>
-  </w:style>
-  <w:style w:type="paragraph" w:styleId="Caption">
-    <w:name w:val="caption"/>
-    <w:basedOn w:val="Normal"/>
-    <w:pPr>
-      <w:suppressLineNumbers/>
-      <w:spacing w:before="120" w:after="120"/>
-    </w:pPr>
-    <w:rPr>
-      <w:rFonts w:cs="Lohit Marathi"/>
-      <w:i/>
-      <w:iCs/>
-      <w:sz w:val="24"/>
-      <w:szCs w:val="24"/>
-    </w:rPr>
-  </w:style>
-  <w:style w:type="paragraph" w:customStyle="1" w:styleId="Index">
-    <w:name w:val="Index"/>
-    <w:basedOn w:val="Normal"/>
-    <w:pPr>
-      <w:suppressLineNumbers/>
-    </w:pPr>
-    <w:rPr>
-      <w:rFonts w:cs="Lohit Marathi"/>
-    </w:rPr>
-  </w:style>
-  <w:style w:type="paragraph" w:styleId="Title">
-    <w:name w:val="Title"/>
-    <w:basedOn w:val="Normal"/>
-    <w:next w:val="Normal"/>
-    <w:link w:val="TitleChar"/>
-    <w:uiPriority w:val="10"/>
-    <w:qFormat/>
-    <w:rsid w:val="00C319EB"/>
-    <w:pPr>
-      <w:pBdr>
-        <w:top w:val="nil"/>
-        <w:left w:val="nil"/>
-        <w:bottom w:val="single" w:sz="8" w:space="4" w:color="797B7E"/>
-        <w:right w:val="nil"/>
-      </w:pBdr>
-      <w:spacing w:after="300" w:line="240" w:lineRule="auto"/>
-      <w:contextualSpacing/>
-    </w:pPr>
-    <w:rPr>
-      <w:rFonts w:ascii="Franklin Gothic Medium" w:hAnsi="Franklin Gothic Medium"/>
-      <w:color w:val="323231"/>
-      <w:spacing w:val="5"/>
-      <w:sz w:val="52"/>
-      <w:szCs w:val="52"/>
-    </w:rPr>
-  </w:style>
-  <w:style w:type="paragraph" w:styleId="IntenseQuote">
-    <w:name w:val="Intense Quote"/>
-    <w:basedOn w:val="Normal"/>
-    <w:next w:val="Normal"/>
-    <w:link w:val="IntenseQuoteChar"/>
-    <w:uiPriority w:val="30"/>
-    <w:qFormat/>
-    <w:rsid w:val="00E925DB"/>
-    <w:pPr>
-      <w:pBdr>
-        <w:top w:val="nil"/>
-        <w:left w:val="nil"/>
-        <w:bottom w:val="single" w:sz="4" w:space="4" w:color="797B7E"/>
-        <w:right w:val="nil"/>
-      </w:pBdr>
-      <w:spacing w:before="200" w:after="280"/>
-      <w:ind w:left="936" w:right="936"/>
-    </w:pPr>
-    <w:rPr>
-      <w:b/>
-      <w:bCs/>
-      <w:i/>
-      <w:iCs/>
-      <w:color w:val="797B7E"/>
-    </w:rPr>
-  </w:style>
-  <w:style w:type="paragraph" w:styleId="ListParagraph">
-    <w:name w:val="List Paragraph"/>
-    <w:basedOn w:val="Normal"/>
-    <w:uiPriority w:val="34"/>
-    <w:qFormat/>
-    <w:rsid w:val="00E925DB"/>
-    <w:pPr>
-      <w:ind w:left="720"/>
-      <w:contextualSpacing/>
-    </w:pPr>
-  </w:style>
-  <w:style w:type="paragraph" w:customStyle="1" w:styleId="ContentsHeading">
-    <w:name w:val="Contents Heading"/>
-    <w:basedOn w:val="Heading1"/>
-    <w:next w:val="Normal"/>
-    <w:uiPriority w:val="39"/>
-    <w:semiHidden/>
-    <w:unhideWhenUsed/>
-    <w:qFormat/>
-    <w:rsid w:val="00677061"/>
-    <w:rPr>
-      <w:lang w:val="en-US" w:eastAsia="ja-JP"/>
-    </w:rPr>
-  </w:style>
-  <w:style w:type="paragraph" w:customStyle="1" w:styleId="Contents2">
-    <w:name w:val="Contents 2"/>
-    <w:basedOn w:val="Normal"/>
-    <w:next w:val="Normal"/>
-    <w:autoRedefine/>
-    <w:uiPriority w:val="39"/>
-    <w:unhideWhenUsed/>
-    <w:rsid w:val="00677061"/>
-    <w:pPr>
-      <w:spacing w:after="100"/>
-      <w:ind w:left="220"/>
-    </w:pPr>
-  </w:style>
-  <w:style w:type="paragraph" w:styleId="BalloonText">
-    <w:name w:val="Balloon Text"/>
-    <w:basedOn w:val="Normal"/>
-    <w:link w:val="BalloonTextChar"/>
-    <w:uiPriority w:val="99"/>
-    <w:semiHidden/>
-    <w:unhideWhenUsed/>
-    <w:rsid w:val="00677061"/>
-    <w:pPr>
-      <w:spacing w:after="0" w:line="240" w:lineRule="auto"/>
-    </w:pPr>
-    <w:rPr>
-      <w:rFonts w:ascii="Tahoma" w:hAnsi="Tahoma" w:cs="Tahoma"/>
-      <w:sz w:val="16"/>
-      <w:szCs w:val="16"/>
-    </w:rPr>
-  </w:style>
-  <w:style w:type="paragraph" w:styleId="NoSpacing">
-    <w:name w:val="No Spacing"/>
-    <w:uiPriority w:val="1"/>
-    <w:qFormat/>
-    <w:rsid w:val="004C2101"/>
-    <w:pPr>
-      <w:suppressAutoHyphens/>
-      <w:spacing w:line="240" w:lineRule="auto"/>
-    </w:pPr>
-  </w:style>
-  <w:style w:type="paragraph" w:styleId="Header">
-    <w:name w:val="header"/>
-    <w:basedOn w:val="Normal"/>
-    <w:link w:val="HeaderChar"/>
-    <w:uiPriority w:val="99"/>
-    <w:unhideWhenUsed/>
-    <w:rsid w:val="006B0DF8"/>
-    <w:pPr>
-      <w:tabs>
-        <w:tab w:val="center" w:pos="4536"/>
-        <w:tab w:val="right" w:pos="9072"/>
-      </w:tabs>
-      <w:spacing w:after="0" w:line="240" w:lineRule="auto"/>
-    </w:pPr>
-  </w:style>
-  <w:style w:type="paragraph" w:styleId="Footer">
-    <w:name w:val="footer"/>
-    <w:basedOn w:val="Normal"/>
-    <w:link w:val="FooterChar"/>
-    <w:uiPriority w:val="99"/>
-    <w:unhideWhenUsed/>
-    <w:rsid w:val="006B0DF8"/>
-    <w:pPr>
-      <w:tabs>
-        <w:tab w:val="center" w:pos="4536"/>
-        <w:tab w:val="right" w:pos="9072"/>
-      </w:tabs>
-      <w:spacing w:after="0" w:line="240" w:lineRule="auto"/>
-    </w:pPr>
-  </w:style>
-  <w:style w:type="paragraph" w:customStyle="1" w:styleId="Contents1">
-    <w:name w:val="Contents 1"/>
-    <w:basedOn w:val="Normal"/>
-    <w:next w:val="Normal"/>
-    <w:autoRedefine/>
-    <w:uiPriority w:val="39"/>
-    <w:unhideWhenUsed/>
-    <w:rsid w:val="00DF4FCD"/>
-    <w:pPr>
-      <w:spacing w:after="100"/>
-    </w:pPr>
-  </w:style>
-  <w:style w:type="table" w:styleId="TableGrid">
-    <w:name w:val="Table Grid"/>
-    <w:basedOn w:val="TableNormal"/>
-    <w:uiPriority w:val="59"/>
-    <w:rsid w:val="00617228"/>
-    <w:pPr>
-      <w:spacing w:line="240" w:lineRule="auto"/>
-    </w:pPr>
-    <w:tblPr>
-      <w:tblBorders>
-        <w:top w:val="single" w:sz="4" w:space="0" w:color="auto"/>
-        <w:left w:val="single" w:sz="4" w:space="0" w:color="auto"/>
-        <w:bottom w:val="single" w:sz="4" w:space="0" w:color="auto"/>
-        <w:right w:val="single" w:sz="4" w:space="0" w:color="auto"/>
-        <w:insideH w:val="single" w:sz="4" w:space="0" w:color="auto"/>
-        <w:insideV w:val="single" w:sz="4" w:space="0" w:color="auto"/>
-      </w:tblBorders>
-    </w:tblPr>
-  </w:style>
-  <w:style w:type="table" w:styleId="LightShading-Accent1">
-    <w:name w:val="Light Shading Accent 1"/>
-    <w:basedOn w:val="TableNormal"/>
-    <w:uiPriority w:val="60"/>
-    <w:rsid w:val="00617228"/>
-    <w:pPr>
-      <w:spacing w:line="240" w:lineRule="auto"/>
-    </w:pPr>
-    <w:rPr>
-      <w:color w:val="5A5C5E" w:themeColor="accent1" w:themeShade="BF"/>
-    </w:rPr>
-    <w:tblPr>
-      <w:tblStyleRowBandSize w:val="1"/>
-      <w:tblStyleColBandSize w:val="1"/>
-      <w:tblBorders>
-        <w:top w:val="single" w:sz="8" w:space="0" w:color="797B7E" w:themeColor="accent1"/>
-        <w:bottom w:val="single" w:sz="8" w:space="0" w:color="797B7E" w:themeColor="accent1"/>
-      </w:tblBorders>
-    </w:tblPr>
-    <w:tblStylePr w:type="firstRow">
-      <w:pPr>
-        <w:spacing w:before="0" w:after="0" w:line="240" w:lineRule="auto"/>
-      </w:pPr>
-      <w:rPr>
-        <w:b/>
-        <w:bCs/>
-      </w:rPr>
-      <w:tblPr/>
-      <w:tcPr>
-        <w:tcBorders>
-          <w:top w:val="single" w:sz="8" w:space="0" w:color="797B7E" w:themeColor="accent1"/>
-          <w:left w:val="nil"/>
-          <w:bottom w:val="single" w:sz="8" w:space="0" w:color="797B7E" w:themeColor="accent1"/>
-          <w:right w:val="nil"/>
-          <w:insideH w:val="nil"/>
-          <w:insideV w:val="nil"/>
-        </w:tcBorders>
-      </w:tcPr>
-    </w:tblStylePr>
-    <w:tblStylePr w:type="lastRow">
-      <w:pPr>
-        <w:spacing w:before="0" w:after="0" w:line="240" w:lineRule="auto"/>
-      </w:pPr>
-      <w:rPr>
-        <w:b/>
-        <w:bCs/>
-      </w:rPr>
-      <w:tblPr/>
-      <w:tcPr>
-        <w:tcBorders>
-          <w:top w:val="single" w:sz="8" w:space="0" w:color="797B7E" w:themeColor="accent1"/>
-          <w:left w:val="nil"/>
-          <w:bottom w:val="single" w:sz="8" w:space="0" w:color="797B7E" w:themeColor="accent1"/>
-          <w:right w:val="nil"/>
-          <w:insideH w:val="nil"/>
-          <w:insideV w:val="nil"/>
-        </w:tcBorders>
-      </w:tcPr>
-    </w:tblStylePr>
-    <w:tblStylePr w:type="firstCol">
-      <w:rPr>
-        <w:b/>
-        <w:bCs/>
-      </w:rPr>
-    </w:tblStylePr>
-    <w:tblStylePr w:type="lastCol">
-      <w:rPr>
-        <w:b/>
-        <w:bCs/>
-      </w:rPr>
-    </w:tblStylePr>
-    <w:tblStylePr w:type="band1Vert">
-      <w:tblPr/>
-      <w:tcPr>
-        <w:tcBorders>
-          <w:left w:val="nil"/>
-          <w:right w:val="nil"/>
-          <w:insideH w:val="nil"/>
-          <w:insideV w:val="nil"/>
-        </w:tcBorders>
-        <w:shd w:val="clear" w:color="auto" w:fill="DDDEDF" w:themeFill="accent1" w:themeFillTint="3F"/>
-      </w:tcPr>
-    </w:tblStylePr>
-    <w:tblStylePr w:type="band1Horz">
-      <w:tblPr/>
-      <w:tcPr>
-        <w:tcBorders>
-          <w:left w:val="nil"/>
-          <w:right w:val="nil"/>
-          <w:insideH w:val="nil"/>
-          <w:insideV w:val="nil"/>
-        </w:tcBorders>
-        <w:shd w:val="clear" w:color="auto" w:fill="DDDEDF" w:themeFill="accent1" w:themeFillTint="3F"/>
-      </w:tcPr>
-    </w:tblStylePr>
-  </w:style>
-  <w:style w:type="paragraph" w:styleId="CommentText">
-    <w:name w:val="annotation text"/>
-    <w:basedOn w:val="Normal"/>
-    <w:link w:val="CommentTextChar"/>
-    <w:uiPriority w:val="99"/>
-    <w:semiHidden/>
-    <w:unhideWhenUsed/>
-    <w:pPr>
-      <w:spacing w:line="240" w:lineRule="auto"/>
-    </w:pPr>
-    <w:rPr>
-      <w:sz w:val="20"/>
-      <w:szCs w:val="20"/>
-    </w:rPr>
-  </w:style>
-  <w:style w:type="character" w:customStyle="1" w:styleId="CommentTextChar">
-    <w:name w:val="Comment Text Char"/>
-    <w:basedOn w:val="DefaultParagraphFont"/>
-    <w:link w:val="CommentText"/>
-    <w:uiPriority w:val="99"/>
-    <w:semiHidden/>
-    <w:rPr>
-      <w:sz w:val="20"/>
-      <w:szCs w:val="20"/>
-    </w:rPr>
-  </w:style>
-  <w:style w:type="character" w:styleId="CommentReference">
-    <w:name w:val="annotation reference"/>
-    <w:basedOn w:val="DefaultParagraphFont"/>
-    <w:uiPriority w:val="99"/>
-    <w:semiHidden/>
-    <w:unhideWhenUsed/>
-    <w:rPr>
-      <w:sz w:val="16"/>
-      <w:szCs w:val="16"/>
-    </w:rPr>
-  </w:style>
-  <w:style w:type="character" w:styleId="Hyperlink">
-    <w:name w:val="Hyperlink"/>
-    <w:basedOn w:val="DefaultParagraphFont"/>
-    <w:uiPriority w:val="99"/>
-    <w:unhideWhenUsed/>
-    <w:rsid w:val="001C6830"/>
-    <w:rPr>
-      <w:color w:val="5F5F5F" w:themeColor="hyperlink"/>
-      <w:u w:val="single"/>
-    </w:rPr>
-  </w:style>
-</w:styles>
-</file>
-
 <file path=word/theme/theme1.xml><?xml version="1.0" encoding="utf-8"?>
 <a:theme xmlns:a="http://schemas.openxmlformats.org/drawingml/2006/main" name="Angles">
   <a:themeElements>
@@ -9644,7 +8501,7 @@
 </file>
 
 <file path=customXml/itemProps1.xml><?xml version="1.0" encoding="utf-8"?>
-<ds:datastoreItem xmlns:ds="http://schemas.openxmlformats.org/officeDocument/2006/customXml" ds:itemID="{4865129F-46A9-4513-B88A-A4360E7FBA6D}">
+<ds:datastoreItem xmlns:ds="http://schemas.openxmlformats.org/officeDocument/2006/customXml" ds:itemID="{DE57BF6D-30AB-4D6F-9799-7E0C1A1D59EE}">
   <ds:schemaRefs>
     <ds:schemaRef ds:uri="http://schemas.openxmlformats.org/officeDocument/2006/bibliography"/>
   </ds:schemaRefs>

</xml_diff>